<commit_message>
Duds: Update Product Backlog (User)
</commit_message>
<xml_diff>
--- a/docs/iseoo.id with SCRUM.docx
+++ b/docs/iseoo.id with SCRUM.docx
@@ -22,29 +22,67 @@
       </w:r>
     </w:p>
     <w:p>
+      <w:proofErr w:type="spellStart"/>
       <w:r>
-        <w:t>Sistem : Event Management</w:t>
+        <w:t>Sistem</w:t>
+      </w:r>
+      <w:proofErr w:type="spellEnd"/>
+      <w:r>
+        <w:t xml:space="preserve"> : Event Management</w:t>
       </w:r>
     </w:p>
     <w:p>
+      <w:proofErr w:type="spellStart"/>
       <w:r>
-        <w:t>Metode : Diskusi</w:t>
+        <w:t>Metode</w:t>
       </w:r>
+      <w:proofErr w:type="spellEnd"/>
+      <w:r>
+        <w:t xml:space="preserve"> : </w:t>
+      </w:r>
+      <w:proofErr w:type="spellStart"/>
+      <w:r>
+        <w:t>Diskusi</w:t>
+      </w:r>
+      <w:proofErr w:type="spellEnd"/>
     </w:p>
     <w:p>
+      <w:proofErr w:type="spellStart"/>
       <w:r>
-        <w:t>Sumber : User (</w:t>
+        <w:t>Sumber</w:t>
+      </w:r>
+      <w:proofErr w:type="spellEnd"/>
+      <w:r>
+        <w:t xml:space="preserve"> : User (</w:t>
       </w:r>
       <w:r>
-        <w:t>Farah Raniah</w:t>
+        <w:t xml:space="preserve">Farah </w:t>
       </w:r>
+      <w:proofErr w:type="spellStart"/>
+      <w:r>
+        <w:t>Raniah</w:t>
+      </w:r>
+      <w:proofErr w:type="spellEnd"/>
       <w:r>
         <w:t>)</w:t>
       </w:r>
     </w:p>
     <w:p>
+      <w:proofErr w:type="spellStart"/>
       <w:r>
-        <w:t xml:space="preserve">Tanggal Pelaksanaan : </w:t>
+        <w:t>Tanggal</w:t>
+      </w:r>
+      <w:proofErr w:type="spellEnd"/>
+      <w:r>
+        <w:t xml:space="preserve"> </w:t>
+      </w:r>
+      <w:proofErr w:type="spellStart"/>
+      <w:r>
+        <w:t>Pelaksanaan</w:t>
+      </w:r>
+      <w:proofErr w:type="spellEnd"/>
+      <w:r>
+        <w:t xml:space="preserve"> : </w:t>
       </w:r>
     </w:p>
     <w:p>
@@ -55,9 +93,19 @@
           <w:numId w:val="1"/>
         </w:numPr>
       </w:pPr>
+      <w:proofErr w:type="spellStart"/>
       <w:r>
-        <w:t>Pendafaran pengguna</w:t>
+        <w:t>Pendafaran</w:t>
       </w:r>
+      <w:proofErr w:type="spellEnd"/>
+      <w:r>
+        <w:t xml:space="preserve"> </w:t>
+      </w:r>
+      <w:proofErr w:type="spellStart"/>
+      <w:r>
+        <w:t>pengguna</w:t>
+      </w:r>
+      <w:proofErr w:type="spellEnd"/>
     </w:p>
     <w:p>
       <w:pPr>
@@ -92,13 +140,13 @@
                     <pic:cNvPicPr/>
                   </pic:nvPicPr>
                   <pic:blipFill>
-                    <a:blip r:embed="rId5">
+                    <a:blip r:embed="rId7">
                       <a:extLst>
                         <a:ext uri="{28A0092B-C50C-407E-A947-70E740481C1C}">
                           <a14:useLocalDpi xmlns:a14="http://schemas.microsoft.com/office/drawing/2010/main" val="0"/>
                         </a:ext>
                         <a:ext uri="{96DAC541-7B7A-43D3-8B79-37D633B846F1}">
-                          <asvg:svgBlip xmlns:asvg="http://schemas.microsoft.com/office/drawing/2016/SVG/main" r:embed="rId6"/>
+                          <asvg:svgBlip xmlns:asvg="http://schemas.microsoft.com/office/drawing/2016/SVG/main" r:embed="rId8"/>
                         </a:ext>
                       </a:extLst>
                     </a:blip>
@@ -155,7 +203,7 @@
                     <pic:cNvPicPr/>
                   </pic:nvPicPr>
                   <pic:blipFill rotWithShape="1">
-                    <a:blip r:embed="rId7" cstate="print">
+                    <a:blip r:embed="rId9" cstate="print">
                       <a:extLst>
                         <a:ext uri="{28A0092B-C50C-407E-A947-70E740481C1C}">
                           <a14:useLocalDpi xmlns:a14="http://schemas.microsoft.com/office/drawing/2010/main" val="0"/>
@@ -324,8 +372,13 @@
                               <w:jc w:val="center"/>
                             </w:pPr>
                             <w:r>
-                              <w:t>Data personal, data pengguna</w:t>
+                              <w:t xml:space="preserve">Data personal, data </w:t>
                             </w:r>
+                            <w:proofErr w:type="spellStart"/>
+                            <w:r>
+                              <w:t>pengguna</w:t>
+                            </w:r>
+                            <w:proofErr w:type="spellEnd"/>
                           </w:p>
                         </w:txbxContent>
                       </wps:txbx>
@@ -390,9 +443,35 @@
           <w:numId w:val="1"/>
         </w:numPr>
       </w:pPr>
+      <w:proofErr w:type="spellStart"/>
       <w:r>
-        <w:t>Masuk ke dalam sistem</w:t>
+        <w:t>Masuk</w:t>
       </w:r>
+      <w:proofErr w:type="spellEnd"/>
+      <w:r>
+        <w:t xml:space="preserve"> </w:t>
+      </w:r>
+      <w:proofErr w:type="spellStart"/>
+      <w:r>
+        <w:t>ke</w:t>
+      </w:r>
+      <w:proofErr w:type="spellEnd"/>
+      <w:r>
+        <w:t xml:space="preserve"> </w:t>
+      </w:r>
+      <w:proofErr w:type="spellStart"/>
+      <w:r>
+        <w:t>dalam</w:t>
+      </w:r>
+      <w:proofErr w:type="spellEnd"/>
+      <w:r>
+        <w:t xml:space="preserve"> </w:t>
+      </w:r>
+      <w:proofErr w:type="spellStart"/>
+      <w:r>
+        <w:t>sistem</w:t>
+      </w:r>
+      <w:proofErr w:type="spellEnd"/>
     </w:p>
     <w:p>
       <w:r>
@@ -423,7 +502,7 @@
                     <pic:cNvPicPr/>
                   </pic:nvPicPr>
                   <pic:blipFill rotWithShape="1">
-                    <a:blip r:embed="rId7" cstate="print">
+                    <a:blip r:embed="rId9" cstate="print">
                       <a:extLst>
                         <a:ext uri="{28A0092B-C50C-407E-A947-70E740481C1C}">
                           <a14:useLocalDpi xmlns:a14="http://schemas.microsoft.com/office/drawing/2010/main" val="0"/>
@@ -490,13 +569,13 @@
                     <pic:cNvPicPr/>
                   </pic:nvPicPr>
                   <pic:blipFill>
-                    <a:blip r:embed="rId5">
+                    <a:blip r:embed="rId7">
                       <a:extLst>
                         <a:ext uri="{28A0092B-C50C-407E-A947-70E740481C1C}">
                           <a14:useLocalDpi xmlns:a14="http://schemas.microsoft.com/office/drawing/2010/main" val="0"/>
                         </a:ext>
                         <a:ext uri="{96DAC541-7B7A-43D3-8B79-37D633B846F1}">
-                          <asvg:svgBlip xmlns:asvg="http://schemas.microsoft.com/office/drawing/2016/SVG/main" r:embed="rId6"/>
+                          <asvg:svgBlip xmlns:asvg="http://schemas.microsoft.com/office/drawing/2016/SVG/main" r:embed="rId8"/>
                         </a:ext>
                       </a:extLst>
                     </a:blip>
@@ -641,8 +720,13 @@
                               <w:jc w:val="center"/>
                             </w:pPr>
                             <w:r>
-                              <w:t>Data pengguna</w:t>
+                              <w:t xml:space="preserve">Data </w:t>
                             </w:r>
+                            <w:proofErr w:type="spellStart"/>
+                            <w:r>
+                              <w:t>pengguna</w:t>
+                            </w:r>
+                            <w:proofErr w:type="spellEnd"/>
                           </w:p>
                         </w:txbxContent>
                       </wps:txbx>
@@ -693,14 +777,48 @@
           <w:numId w:val="1"/>
         </w:numPr>
       </w:pPr>
+      <w:proofErr w:type="spellStart"/>
       <w:r>
-        <w:t xml:space="preserve">Pembentukan </w:t>
+        <w:t>Pembentukan</w:t>
+      </w:r>
+      <w:proofErr w:type="spellEnd"/>
+      <w:r>
+        <w:t xml:space="preserve"> </w:t>
       </w:r>
       <w:r>
-        <w:t xml:space="preserve">event dan </w:t>
+        <w:t xml:space="preserve">event </w:t>
       </w:r>
+      <w:proofErr w:type="spellStart"/>
       <w:r>
-        <w:t>kepanitiaan melalui sistem iseoo.id</w:t>
+        <w:t>dan</w:t>
+      </w:r>
+      <w:proofErr w:type="spellEnd"/>
+      <w:r>
+        <w:t xml:space="preserve"> </w:t>
+      </w:r>
+      <w:proofErr w:type="spellStart"/>
+      <w:r>
+        <w:t>kepanitiaan</w:t>
+      </w:r>
+      <w:proofErr w:type="spellEnd"/>
+      <w:r>
+        <w:t xml:space="preserve"> </w:t>
+      </w:r>
+      <w:proofErr w:type="spellStart"/>
+      <w:r>
+        <w:t>melalui</w:t>
+      </w:r>
+      <w:proofErr w:type="spellEnd"/>
+      <w:r>
+        <w:t xml:space="preserve"> </w:t>
+      </w:r>
+      <w:proofErr w:type="spellStart"/>
+      <w:r>
+        <w:t>sistem</w:t>
+      </w:r>
+      <w:proofErr w:type="spellEnd"/>
+      <w:r>
+        <w:t xml:space="preserve"> iseoo.id</w:t>
       </w:r>
     </w:p>
     <w:p>
@@ -739,13 +857,13 @@
                     <pic:cNvPicPr/>
                   </pic:nvPicPr>
                   <pic:blipFill>
-                    <a:blip r:embed="rId5">
+                    <a:blip r:embed="rId7">
                       <a:extLst>
                         <a:ext uri="{28A0092B-C50C-407E-A947-70E740481C1C}">
                           <a14:useLocalDpi xmlns:a14="http://schemas.microsoft.com/office/drawing/2010/main" val="0"/>
                         </a:ext>
                         <a:ext uri="{96DAC541-7B7A-43D3-8B79-37D633B846F1}">
-                          <asvg:svgBlip xmlns:asvg="http://schemas.microsoft.com/office/drawing/2016/SVG/main" r:embed="rId6"/>
+                          <asvg:svgBlip xmlns:asvg="http://schemas.microsoft.com/office/drawing/2016/SVG/main" r:embed="rId8"/>
                         </a:ext>
                       </a:extLst>
                     </a:blip>
@@ -796,7 +914,7 @@
                     <pic:cNvPicPr/>
                   </pic:nvPicPr>
                   <pic:blipFill rotWithShape="1">
-                    <a:blip r:embed="rId7" cstate="print">
+                    <a:blip r:embed="rId9" cstate="print">
                       <a:extLst>
                         <a:ext uri="{28A0092B-C50C-407E-A947-70E740481C1C}">
                           <a14:useLocalDpi xmlns:a14="http://schemas.microsoft.com/office/drawing/2010/main" val="0"/>
@@ -894,7 +1012,15 @@
                               <w:jc w:val="center"/>
                             </w:pPr>
                             <w:r>
-                              <w:t>Detail Event, Detail Divisi, Panitia, Proposal</w:t>
+                              <w:t xml:space="preserve">Detail Event, Detail Divisi, </w:t>
+                            </w:r>
+                            <w:proofErr w:type="spellStart"/>
+                            <w:r>
+                              <w:t>Panitia</w:t>
+                            </w:r>
+                            <w:proofErr w:type="spellEnd"/>
+                            <w:r>
+                              <w:t>, Proposal</w:t>
                             </w:r>
                           </w:p>
                         </w:txbxContent>
@@ -1043,6 +1169,8 @@
         <w:pStyle w:val="DaftarParagraf"/>
         <w:ind w:left="405"/>
       </w:pPr>
+      <w:bookmarkStart w:id="0" w:name="_GoBack"/>
+      <w:bookmarkEnd w:id="0"/>
     </w:p>
     <w:p>
       <w:pPr>
@@ -1052,9 +1180,14 @@
           <w:numId w:val="1"/>
         </w:numPr>
       </w:pPr>
+      <w:proofErr w:type="spellStart"/>
       <w:r>
         <w:lastRenderedPageBreak/>
-        <w:t>Persiapan Acara</w:t>
+        <w:t>Persiapan</w:t>
+      </w:r>
+      <w:proofErr w:type="spellEnd"/>
+      <w:r>
+        <w:t xml:space="preserve"> Acara</w:t>
       </w:r>
     </w:p>
     <w:p>
@@ -1065,9 +1198,11 @@
           <w:numId w:val="1"/>
         </w:numPr>
       </w:pPr>
+      <w:proofErr w:type="spellStart"/>
       <w:r>
         <w:t>Notula</w:t>
       </w:r>
+      <w:proofErr w:type="spellEnd"/>
     </w:p>
     <w:p>
       <w:pPr>
@@ -1168,13 +1303,13 @@
                     <pic:cNvPicPr/>
                   </pic:nvPicPr>
                   <pic:blipFill>
-                    <a:blip r:embed="rId5">
+                    <a:blip r:embed="rId7">
                       <a:extLst>
                         <a:ext uri="{28A0092B-C50C-407E-A947-70E740481C1C}">
                           <a14:useLocalDpi xmlns:a14="http://schemas.microsoft.com/office/drawing/2010/main" val="0"/>
                         </a:ext>
                         <a:ext uri="{96DAC541-7B7A-43D3-8B79-37D633B846F1}">
-                          <asvg:svgBlip xmlns:asvg="http://schemas.microsoft.com/office/drawing/2016/SVG/main" r:embed="rId6"/>
+                          <asvg:svgBlip xmlns:asvg="http://schemas.microsoft.com/office/drawing/2016/SVG/main" r:embed="rId8"/>
                         </a:ext>
                       </a:extLst>
                     </a:blip>
@@ -1225,7 +1360,7 @@
                     <pic:cNvPicPr/>
                   </pic:nvPicPr>
                   <pic:blipFill rotWithShape="1">
-                    <a:blip r:embed="rId7" cstate="print">
+                    <a:blip r:embed="rId9" cstate="print">
                       <a:extLst>
                         <a:ext uri="{28A0092B-C50C-407E-A947-70E740481C1C}">
                           <a14:useLocalDpi xmlns:a14="http://schemas.microsoft.com/office/drawing/2010/main" val="0"/>
@@ -1330,7 +1465,15 @@
                               <w:jc w:val="center"/>
                             </w:pPr>
                             <w:r>
-                              <w:t xml:space="preserve">Task Name, Deskripsi Task, </w:t>
+                              <w:t xml:space="preserve">Task Name, </w:t>
+                            </w:r>
+                            <w:proofErr w:type="spellStart"/>
+                            <w:r>
+                              <w:t>Deskripsi</w:t>
+                            </w:r>
+                            <w:proofErr w:type="spellEnd"/>
+                            <w:r>
+                              <w:t xml:space="preserve"> Task, </w:t>
                             </w:r>
                           </w:p>
                           <w:p>
@@ -1338,9 +1481,27 @@
                               <w:spacing w:after="0"/>
                               <w:jc w:val="center"/>
                             </w:pPr>
+                            <w:proofErr w:type="spellStart"/>
                             <w:r>
-                              <w:t>Relasi ke proposal, Divisi terkait</w:t>
+                              <w:t>Relasi</w:t>
                             </w:r>
+                            <w:proofErr w:type="spellEnd"/>
+                            <w:r>
+                              <w:t xml:space="preserve"> </w:t>
+                            </w:r>
+                            <w:proofErr w:type="spellStart"/>
+                            <w:r>
+                              <w:t>ke</w:t>
+                            </w:r>
+                            <w:proofErr w:type="spellEnd"/>
+                            <w:r>
+                              <w:t xml:space="preserve"> proposal, Divisi </w:t>
+                            </w:r>
+                            <w:proofErr w:type="spellStart"/>
+                            <w:r>
+                              <w:t>terkait</w:t>
+                            </w:r>
+                            <w:proofErr w:type="spellEnd"/>
                           </w:p>
                         </w:txbxContent>
                       </wps:txbx>
@@ -1454,13 +1615,13 @@
                     <pic:cNvPicPr/>
                   </pic:nvPicPr>
                   <pic:blipFill>
-                    <a:blip r:embed="rId5">
+                    <a:blip r:embed="rId7">
                       <a:extLst>
                         <a:ext uri="{28A0092B-C50C-407E-A947-70E740481C1C}">
                           <a14:useLocalDpi xmlns:a14="http://schemas.microsoft.com/office/drawing/2010/main" val="0"/>
                         </a:ext>
                         <a:ext uri="{96DAC541-7B7A-43D3-8B79-37D633B846F1}">
-                          <asvg:svgBlip xmlns:asvg="http://schemas.microsoft.com/office/drawing/2016/SVG/main" r:embed="rId6"/>
+                          <asvg:svgBlip xmlns:asvg="http://schemas.microsoft.com/office/drawing/2016/SVG/main" r:embed="rId8"/>
                         </a:ext>
                       </a:extLst>
                     </a:blip>
@@ -1511,7 +1672,7 @@
                     <pic:cNvPicPr/>
                   </pic:nvPicPr>
                   <pic:blipFill rotWithShape="1">
-                    <a:blip r:embed="rId7" cstate="print">
+                    <a:blip r:embed="rId9" cstate="print">
                       <a:extLst>
                         <a:ext uri="{28A0092B-C50C-407E-A947-70E740481C1C}">
                           <a14:useLocalDpi xmlns:a14="http://schemas.microsoft.com/office/drawing/2010/main" val="0"/>
@@ -1949,13 +2110,13 @@
                     <pic:cNvPicPr/>
                   </pic:nvPicPr>
                   <pic:blipFill>
-                    <a:blip r:embed="rId5">
+                    <a:blip r:embed="rId7">
                       <a:extLst>
                         <a:ext uri="{28A0092B-C50C-407E-A947-70E740481C1C}">
                           <a14:useLocalDpi xmlns:a14="http://schemas.microsoft.com/office/drawing/2010/main" val="0"/>
                         </a:ext>
                         <a:ext uri="{96DAC541-7B7A-43D3-8B79-37D633B846F1}">
-                          <asvg:svgBlip xmlns:asvg="http://schemas.microsoft.com/office/drawing/2016/SVG/main" r:embed="rId6"/>
+                          <asvg:svgBlip xmlns:asvg="http://schemas.microsoft.com/office/drawing/2016/SVG/main" r:embed="rId8"/>
                         </a:ext>
                       </a:extLst>
                     </a:blip>
@@ -2006,7 +2167,7 @@
                     <pic:cNvPicPr/>
                   </pic:nvPicPr>
                   <pic:blipFill rotWithShape="1">
-                    <a:blip r:embed="rId7" cstate="print">
+                    <a:blip r:embed="rId9" cstate="print">
                       <a:extLst>
                         <a:ext uri="{28A0092B-C50C-407E-A947-70E740481C1C}">
                           <a14:useLocalDpi xmlns:a14="http://schemas.microsoft.com/office/drawing/2010/main" val="0"/>
@@ -2246,12 +2407,27 @@
           <w:numId w:val="1"/>
         </w:numPr>
       </w:pPr>
+      <w:proofErr w:type="spellStart"/>
       <w:r>
         <w:t>Realisasi</w:t>
       </w:r>
+      <w:proofErr w:type="spellEnd"/>
       <w:r>
-        <w:t>, Dokumentasi, Laporan</w:t>
+        <w:t xml:space="preserve">, </w:t>
       </w:r>
+      <w:proofErr w:type="spellStart"/>
+      <w:r>
+        <w:t>Dokumentasi</w:t>
+      </w:r>
+      <w:proofErr w:type="spellEnd"/>
+      <w:r>
+        <w:t xml:space="preserve">, </w:t>
+      </w:r>
+      <w:proofErr w:type="spellStart"/>
+      <w:r>
+        <w:t>Laporan</w:t>
+      </w:r>
+      <w:proofErr w:type="spellEnd"/>
     </w:p>
     <w:p>
       <w:pPr>
@@ -2304,13 +2480,13 @@
                     <pic:cNvPicPr/>
                   </pic:nvPicPr>
                   <pic:blipFill>
-                    <a:blip r:embed="rId5">
+                    <a:blip r:embed="rId7">
                       <a:extLst>
                         <a:ext uri="{28A0092B-C50C-407E-A947-70E740481C1C}">
                           <a14:useLocalDpi xmlns:a14="http://schemas.microsoft.com/office/drawing/2010/main" val="0"/>
                         </a:ext>
                         <a:ext uri="{96DAC541-7B7A-43D3-8B79-37D633B846F1}">
-                          <asvg:svgBlip xmlns:asvg="http://schemas.microsoft.com/office/drawing/2016/SVG/main" r:embed="rId6"/>
+                          <asvg:svgBlip xmlns:asvg="http://schemas.microsoft.com/office/drawing/2016/SVG/main" r:embed="rId8"/>
                         </a:ext>
                       </a:extLst>
                     </a:blip>
@@ -2361,7 +2537,7 @@
                     <pic:cNvPicPr/>
                   </pic:nvPicPr>
                   <pic:blipFill rotWithShape="1">
-                    <a:blip r:embed="rId7" cstate="print">
+                    <a:blip r:embed="rId9" cstate="print">
                       <a:extLst>
                         <a:ext uri="{28A0092B-C50C-407E-A947-70E740481C1C}">
                           <a14:useLocalDpi xmlns:a14="http://schemas.microsoft.com/office/drawing/2010/main" val="0"/>
@@ -2462,8 +2638,13 @@
                               <w:jc w:val="center"/>
                             </w:pPr>
                             <w:r>
-                              <w:t>History, Planning, Realisasi</w:t>
+                              <w:t xml:space="preserve">History, Planning, </w:t>
                             </w:r>
+                            <w:proofErr w:type="spellStart"/>
+                            <w:r>
+                              <w:t>Realisasi</w:t>
+                            </w:r>
+                            <w:proofErr w:type="spellEnd"/>
                           </w:p>
                         </w:txbxContent>
                       </wps:txbx>
@@ -2625,9 +2806,19 @@
             <w:pPr>
               <w:cnfStyle w:val="000000100000" w:firstRow="0" w:lastRow="0" w:firstColumn="0" w:lastColumn="0" w:oddVBand="0" w:evenVBand="0" w:oddHBand="1" w:evenHBand="0" w:firstRowFirstColumn="0" w:firstRowLastColumn="0" w:lastRowFirstColumn="0" w:lastRowLastColumn="0"/>
             </w:pPr>
-            <w:r>
-              <w:t>Fajrin Pramestiningrum</w:t>
-            </w:r>
+            <w:proofErr w:type="spellStart"/>
+            <w:r>
+              <w:t>Fajrin</w:t>
+            </w:r>
+            <w:proofErr w:type="spellEnd"/>
+            <w:r>
+              <w:t xml:space="preserve"> </w:t>
+            </w:r>
+            <w:proofErr w:type="spellStart"/>
+            <w:r>
+              <w:t>Pramestiningrum</w:t>
+            </w:r>
+            <w:proofErr w:type="spellEnd"/>
           </w:p>
         </w:tc>
       </w:tr>
@@ -2652,8 +2843,13 @@
               <w:cnfStyle w:val="000000000000" w:firstRow="0" w:lastRow="0" w:firstColumn="0" w:lastColumn="0" w:oddVBand="0" w:evenVBand="0" w:oddHBand="0" w:evenHBand="0" w:firstRowFirstColumn="0" w:firstRowLastColumn="0" w:lastRowFirstColumn="0" w:lastRowLastColumn="0"/>
             </w:pPr>
             <w:r>
-              <w:t>Imaduddin Haris Nasution</w:t>
-            </w:r>
+              <w:t xml:space="preserve">Imaduddin Haris </w:t>
+            </w:r>
+            <w:proofErr w:type="spellStart"/>
+            <w:r>
+              <w:t>Nasution</w:t>
+            </w:r>
+            <w:proofErr w:type="spellEnd"/>
           </w:p>
         </w:tc>
       </w:tr>
@@ -2682,8 +2878,21 @@
               <w:cnfStyle w:val="000000100000" w:firstRow="0" w:lastRow="0" w:firstColumn="0" w:lastColumn="0" w:oddVBand="0" w:evenVBand="0" w:oddHBand="1" w:evenHBand="0" w:firstRowFirstColumn="0" w:firstRowLastColumn="0" w:lastRowFirstColumn="0" w:lastRowLastColumn="0"/>
             </w:pPr>
             <w:r>
-              <w:t>Aziz Abdur Roziq</w:t>
-            </w:r>
+              <w:t xml:space="preserve">Aziz </w:t>
+            </w:r>
+            <w:proofErr w:type="spellStart"/>
+            <w:r>
+              <w:t>Abdur</w:t>
+            </w:r>
+            <w:proofErr w:type="spellEnd"/>
+            <w:r>
+              <w:t xml:space="preserve"> </w:t>
+            </w:r>
+            <w:proofErr w:type="spellStart"/>
+            <w:r>
+              <w:t>Roziq</w:t>
+            </w:r>
+            <w:proofErr w:type="spellEnd"/>
           </w:p>
         </w:tc>
       </w:tr>
@@ -2704,9 +2913,19 @@
             <w:pPr>
               <w:cnfStyle w:val="000000000000" w:firstRow="0" w:lastRow="0" w:firstColumn="0" w:lastColumn="0" w:oddVBand="0" w:evenVBand="0" w:oddHBand="0" w:evenHBand="0" w:firstRowFirstColumn="0" w:firstRowLastColumn="0" w:lastRowFirstColumn="0" w:lastRowLastColumn="0"/>
             </w:pPr>
-            <w:r>
-              <w:t>Dzaky Rifqiatha</w:t>
-            </w:r>
+            <w:proofErr w:type="spellStart"/>
+            <w:r>
+              <w:t>Dzaky</w:t>
+            </w:r>
+            <w:proofErr w:type="spellEnd"/>
+            <w:r>
+              <w:t xml:space="preserve"> </w:t>
+            </w:r>
+            <w:proofErr w:type="spellStart"/>
+            <w:r>
+              <w:t>Rifqiatha</w:t>
+            </w:r>
+            <w:proofErr w:type="spellEnd"/>
           </w:p>
         </w:tc>
       </w:tr>
@@ -2731,8 +2950,29 @@
               <w:cnfStyle w:val="000000100000" w:firstRow="0" w:lastRow="0" w:firstColumn="0" w:lastColumn="0" w:oddVBand="0" w:evenVBand="0" w:oddHBand="1" w:evenHBand="0" w:firstRowFirstColumn="0" w:firstRowLastColumn="0" w:lastRowFirstColumn="0" w:lastRowLastColumn="0"/>
             </w:pPr>
             <w:r>
-              <w:t>M. Haekal Luthfi Syafrun</w:t>
-            </w:r>
+              <w:t xml:space="preserve">M. </w:t>
+            </w:r>
+            <w:proofErr w:type="spellStart"/>
+            <w:r>
+              <w:t>Haekal</w:t>
+            </w:r>
+            <w:proofErr w:type="spellEnd"/>
+            <w:r>
+              <w:t xml:space="preserve"> </w:t>
+            </w:r>
+            <w:proofErr w:type="spellStart"/>
+            <w:r>
+              <w:t>Luthfi</w:t>
+            </w:r>
+            <w:proofErr w:type="spellEnd"/>
+            <w:r>
+              <w:t xml:space="preserve"> </w:t>
+            </w:r>
+            <w:proofErr w:type="spellStart"/>
+            <w:r>
+              <w:t>Syafrun</w:t>
+            </w:r>
+            <w:proofErr w:type="spellEnd"/>
           </w:p>
         </w:tc>
       </w:tr>
@@ -2753,9 +2993,27 @@
             <w:pPr>
               <w:cnfStyle w:val="000000000000" w:firstRow="0" w:lastRow="0" w:firstColumn="0" w:lastColumn="0" w:oddVBand="0" w:evenVBand="0" w:oddHBand="0" w:evenHBand="0" w:firstRowFirstColumn="0" w:firstRowLastColumn="0" w:lastRowFirstColumn="0" w:lastRowLastColumn="0"/>
             </w:pPr>
-            <w:r>
-              <w:t>Hizkia Nowaly Tunay</w:t>
-            </w:r>
+            <w:proofErr w:type="spellStart"/>
+            <w:r>
+              <w:t>Hizkia</w:t>
+            </w:r>
+            <w:proofErr w:type="spellEnd"/>
+            <w:r>
+              <w:t xml:space="preserve"> </w:t>
+            </w:r>
+            <w:proofErr w:type="spellStart"/>
+            <w:r>
+              <w:t>Nowaly</w:t>
+            </w:r>
+            <w:proofErr w:type="spellEnd"/>
+            <w:r>
+              <w:t xml:space="preserve"> </w:t>
+            </w:r>
+            <w:proofErr w:type="spellStart"/>
+            <w:r>
+              <w:t>Tunay</w:t>
+            </w:r>
+            <w:proofErr w:type="spellEnd"/>
           </w:p>
         </w:tc>
       </w:tr>
@@ -2780,8 +3038,13 @@
               <w:cnfStyle w:val="000000100000" w:firstRow="0" w:lastRow="0" w:firstColumn="0" w:lastColumn="0" w:oddVBand="0" w:evenVBand="0" w:oddHBand="1" w:evenHBand="0" w:firstRowFirstColumn="0" w:firstRowLastColumn="0" w:lastRowFirstColumn="0" w:lastRowLastColumn="0"/>
             </w:pPr>
             <w:r>
-              <w:t>Imaduddin Haris Nasution</w:t>
-            </w:r>
+              <w:t xml:space="preserve">Imaduddin Haris </w:t>
+            </w:r>
+            <w:proofErr w:type="spellStart"/>
+            <w:r>
+              <w:t>Nasution</w:t>
+            </w:r>
+            <w:proofErr w:type="spellEnd"/>
           </w:p>
         </w:tc>
       </w:tr>
@@ -2794,13 +3057,39 @@
           <w:u w:val="single"/>
         </w:rPr>
       </w:pPr>
+      <w:proofErr w:type="spellStart"/>
       <w:r>
         <w:rPr>
           <w:sz w:val="24"/>
           <w:u w:val="single"/>
         </w:rPr>
-        <w:t xml:space="preserve">Pembuatan Aplikasi </w:t>
+        <w:t>Pembuatan</w:t>
       </w:r>
+      <w:proofErr w:type="spellEnd"/>
+      <w:r>
+        <w:rPr>
+          <w:sz w:val="24"/>
+          <w:u w:val="single"/>
+        </w:rPr>
+        <w:t xml:space="preserve"> </w:t>
+      </w:r>
+      <w:proofErr w:type="spellStart"/>
+      <w:r>
+        <w:rPr>
+          <w:sz w:val="24"/>
+          <w:u w:val="single"/>
+        </w:rPr>
+        <w:t>Aplikasi</w:t>
+      </w:r>
+      <w:proofErr w:type="spellEnd"/>
+      <w:r>
+        <w:rPr>
+          <w:sz w:val="24"/>
+          <w:u w:val="single"/>
+        </w:rPr>
+        <w:t xml:space="preserve"> </w:t>
+      </w:r>
+      <w:proofErr w:type="spellStart"/>
       <w:r>
         <w:rPr>
           <w:b/>
@@ -2810,12 +3099,45 @@
         </w:rPr>
         <w:t>iseoo</w:t>
       </w:r>
+      <w:proofErr w:type="spellEnd"/>
       <w:r>
         <w:rPr>
           <w:sz w:val="24"/>
           <w:u w:val="single"/>
         </w:rPr>
-        <w:t xml:space="preserve"> dengan Metodologi SCRUM</w:t>
+        <w:t xml:space="preserve"> </w:t>
+      </w:r>
+      <w:proofErr w:type="spellStart"/>
+      <w:r>
+        <w:rPr>
+          <w:sz w:val="24"/>
+          <w:u w:val="single"/>
+        </w:rPr>
+        <w:t>dengan</w:t>
+      </w:r>
+      <w:proofErr w:type="spellEnd"/>
+      <w:r>
+        <w:rPr>
+          <w:sz w:val="24"/>
+          <w:u w:val="single"/>
+        </w:rPr>
+        <w:t xml:space="preserve"> </w:t>
+      </w:r>
+      <w:proofErr w:type="spellStart"/>
+      <w:r>
+        <w:rPr>
+          <w:sz w:val="24"/>
+          <w:u w:val="single"/>
+        </w:rPr>
+        <w:t>Metodologi</w:t>
+      </w:r>
+      <w:proofErr w:type="spellEnd"/>
+      <w:r>
+        <w:rPr>
+          <w:sz w:val="24"/>
+          <w:u w:val="single"/>
+        </w:rPr>
+        <w:t xml:space="preserve"> SCRUM</w:t>
       </w:r>
     </w:p>
     <w:p>
@@ -3040,9 +3362,11 @@
               <w:jc w:val="center"/>
               <w:cnfStyle w:val="100000000000" w:firstRow="1" w:lastRow="0" w:firstColumn="0" w:lastColumn="0" w:oddVBand="0" w:evenVBand="0" w:oddHBand="0" w:evenHBand="0" w:firstRowFirstColumn="0" w:firstRowLastColumn="0" w:lastRowFirstColumn="0" w:lastRowLastColumn="0"/>
             </w:pPr>
+            <w:proofErr w:type="spellStart"/>
             <w:r>
               <w:t>Deskripsi</w:t>
             </w:r>
+            <w:proofErr w:type="spellEnd"/>
           </w:p>
         </w:tc>
         <w:tc>
@@ -3054,8 +3378,13 @@
               <w:jc w:val="center"/>
               <w:cnfStyle w:val="100000000000" w:firstRow="1" w:lastRow="0" w:firstColumn="0" w:lastColumn="0" w:oddVBand="0" w:evenVBand="0" w:oddHBand="0" w:evenHBand="0" w:firstRowFirstColumn="0" w:firstRowLastColumn="0" w:lastRowFirstColumn="0" w:lastRowLastColumn="0"/>
             </w:pPr>
-            <w:r>
-              <w:t>Estimasi (</w:t>
+            <w:proofErr w:type="spellStart"/>
+            <w:r>
+              <w:t>Estimasi</w:t>
+            </w:r>
+            <w:proofErr w:type="spellEnd"/>
+            <w:r>
+              <w:t xml:space="preserve"> (</w:t>
             </w:r>
             <w:r>
               <w:t>jam</w:t>
@@ -3092,9 +3421,19 @@
             <w:pPr>
               <w:cnfStyle w:val="000000100000" w:firstRow="0" w:lastRow="0" w:firstColumn="0" w:lastColumn="0" w:oddVBand="0" w:evenVBand="0" w:oddHBand="1" w:evenHBand="0" w:firstRowFirstColumn="0" w:firstRowLastColumn="0" w:lastRowFirstColumn="0" w:lastRowLastColumn="0"/>
             </w:pPr>
-            <w:r>
-              <w:t>Analisis Awal</w:t>
-            </w:r>
+            <w:proofErr w:type="spellStart"/>
+            <w:r>
+              <w:t>Analisis</w:t>
+            </w:r>
+            <w:proofErr w:type="spellEnd"/>
+            <w:r>
+              <w:t xml:space="preserve"> </w:t>
+            </w:r>
+            <w:proofErr w:type="spellStart"/>
+            <w:r>
+              <w:t>Awal</w:t>
+            </w:r>
+            <w:proofErr w:type="spellEnd"/>
           </w:p>
         </w:tc>
         <w:tc>
@@ -3135,8 +3474,13 @@
             <w:pPr>
               <w:cnfStyle w:val="000000000000" w:firstRow="0" w:lastRow="0" w:firstColumn="0" w:lastColumn="0" w:oddVBand="0" w:evenVBand="0" w:oddHBand="0" w:evenHBand="0" w:firstRowFirstColumn="0" w:firstRowLastColumn="0" w:lastRowFirstColumn="0" w:lastRowLastColumn="0"/>
             </w:pPr>
-            <w:r>
-              <w:t xml:space="preserve">Sistem </w:t>
+            <w:proofErr w:type="spellStart"/>
+            <w:r>
+              <w:t>Sistem</w:t>
+            </w:r>
+            <w:proofErr w:type="spellEnd"/>
+            <w:r>
+              <w:t xml:space="preserve"> </w:t>
             </w:r>
             <w:r>
               <w:t>iseoo.id</w:t>
@@ -3392,8 +3736,13 @@
             <w:vAlign w:val="center"/>
           </w:tcPr>
           <w:p>
-            <w:r>
-              <w:t>Pendefinisian Proses</w:t>
+            <w:proofErr w:type="spellStart"/>
+            <w:r>
+              <w:t>Pendefinisian</w:t>
+            </w:r>
+            <w:proofErr w:type="spellEnd"/>
+            <w:r>
+              <w:t xml:space="preserve"> Proses</w:t>
             </w:r>
           </w:p>
         </w:tc>
@@ -3531,9 +3880,27 @@
             <w:vAlign w:val="center"/>
           </w:tcPr>
           <w:p>
-            <w:r>
-              <w:t>Perancangan Konseptual Sistem</w:t>
-            </w:r>
+            <w:proofErr w:type="spellStart"/>
+            <w:r>
+              <w:t>Perancangan</w:t>
+            </w:r>
+            <w:proofErr w:type="spellEnd"/>
+            <w:r>
+              <w:t xml:space="preserve"> </w:t>
+            </w:r>
+            <w:proofErr w:type="spellStart"/>
+            <w:r>
+              <w:t>Konseptual</w:t>
+            </w:r>
+            <w:proofErr w:type="spellEnd"/>
+            <w:r>
+              <w:t xml:space="preserve"> </w:t>
+            </w:r>
+            <w:proofErr w:type="spellStart"/>
+            <w:r>
+              <w:t>Sistem</w:t>
+            </w:r>
+            <w:proofErr w:type="spellEnd"/>
           </w:p>
         </w:tc>
         <w:tc>
@@ -3820,7 +4187,15 @@
           </w:tcPr>
           <w:p>
             <w:r>
-              <w:t>Proses Perancangan Database</w:t>
+              <w:t xml:space="preserve">Proses </w:t>
+            </w:r>
+            <w:proofErr w:type="spellStart"/>
+            <w:r>
+              <w:t>Perancangan</w:t>
+            </w:r>
+            <w:proofErr w:type="spellEnd"/>
+            <w:r>
+              <w:t xml:space="preserve"> Database</w:t>
             </w:r>
           </w:p>
         </w:tc>
@@ -3962,8 +4337,21 @@
               <w:t>Proses</w:t>
             </w:r>
             <w:r>
-              <w:t xml:space="preserve"> Pendaftaran Pengguna</w:t>
-            </w:r>
+              <w:t xml:space="preserve"> </w:t>
+            </w:r>
+            <w:proofErr w:type="spellStart"/>
+            <w:r>
+              <w:t>Pendaftaran</w:t>
+            </w:r>
+            <w:proofErr w:type="spellEnd"/>
+            <w:r>
+              <w:t xml:space="preserve"> </w:t>
+            </w:r>
+            <w:proofErr w:type="spellStart"/>
+            <w:r>
+              <w:t>Pengguna</w:t>
+            </w:r>
+            <w:proofErr w:type="spellEnd"/>
           </w:p>
         </w:tc>
         <w:tc>
@@ -4389,8 +4777,21 @@
           </w:tcPr>
           <w:p>
             <w:r>
-              <w:t>Proses Pembentukan Event &amp; Kepanitiaan</w:t>
-            </w:r>
+              <w:t xml:space="preserve">Proses </w:t>
+            </w:r>
+            <w:proofErr w:type="spellStart"/>
+            <w:r>
+              <w:t>Pembentukan</w:t>
+            </w:r>
+            <w:proofErr w:type="spellEnd"/>
+            <w:r>
+              <w:t xml:space="preserve"> Event &amp; </w:t>
+            </w:r>
+            <w:proofErr w:type="spellStart"/>
+            <w:r>
+              <w:t>Kepanitiaan</w:t>
+            </w:r>
+            <w:proofErr w:type="spellEnd"/>
           </w:p>
         </w:tc>
         <w:tc>
@@ -4674,8 +5075,13 @@
           </w:tcPr>
           <w:p>
             <w:r>
-              <w:t>Proses Notula</w:t>
-            </w:r>
+              <w:t xml:space="preserve">Proses </w:t>
+            </w:r>
+            <w:proofErr w:type="spellStart"/>
+            <w:r>
+              <w:t>Notula</w:t>
+            </w:r>
+            <w:proofErr w:type="spellEnd"/>
           </w:p>
         </w:tc>
         <w:tc>
@@ -5532,8 +5938,37 @@
           </w:tcPr>
           <w:p>
             <w:r>
-              <w:t>Proses Realisasi, Dokumentasi, dan Laporan</w:t>
-            </w:r>
+              <w:t xml:space="preserve">Proses </w:t>
+            </w:r>
+            <w:proofErr w:type="spellStart"/>
+            <w:r>
+              <w:t>Realisasi</w:t>
+            </w:r>
+            <w:proofErr w:type="spellEnd"/>
+            <w:r>
+              <w:t xml:space="preserve">, </w:t>
+            </w:r>
+            <w:proofErr w:type="spellStart"/>
+            <w:r>
+              <w:t>Dokumentasi</w:t>
+            </w:r>
+            <w:proofErr w:type="spellEnd"/>
+            <w:r>
+              <w:t xml:space="preserve">, </w:t>
+            </w:r>
+            <w:proofErr w:type="spellStart"/>
+            <w:r>
+              <w:t>dan</w:t>
+            </w:r>
+            <w:proofErr w:type="spellEnd"/>
+            <w:r>
+              <w:t xml:space="preserve"> </w:t>
+            </w:r>
+            <w:proofErr w:type="spellStart"/>
+            <w:r>
+              <w:t>Laporan</w:t>
+            </w:r>
+            <w:proofErr w:type="spellEnd"/>
           </w:p>
         </w:tc>
         <w:tc>
@@ -6255,8 +6690,13 @@
             <w:vAlign w:val="center"/>
           </w:tcPr>
           <w:p>
-            <w:r>
-              <w:t>Pendefinisian Proses</w:t>
+            <w:proofErr w:type="spellStart"/>
+            <w:r>
+              <w:t>Pendefinisian</w:t>
+            </w:r>
+            <w:proofErr w:type="spellEnd"/>
+            <w:r>
+              <w:t xml:space="preserve"> Proses</w:t>
             </w:r>
           </w:p>
         </w:tc>
@@ -6366,8 +6806,13 @@
           </w:tcPr>
           <w:p>
             <w:r>
-              <w:t>Proses Autentikasi</w:t>
-            </w:r>
+              <w:t xml:space="preserve">Proses </w:t>
+            </w:r>
+            <w:proofErr w:type="spellStart"/>
+            <w:r>
+              <w:t>Autentikasi</w:t>
+            </w:r>
+            <w:proofErr w:type="spellEnd"/>
           </w:p>
         </w:tc>
         <w:tc>
@@ -6476,7 +6921,15 @@
           </w:tcPr>
           <w:p>
             <w:r>
-              <w:t>Proses Membuat Event</w:t>
+              <w:t xml:space="preserve">Proses </w:t>
+            </w:r>
+            <w:proofErr w:type="spellStart"/>
+            <w:r>
+              <w:t>Membuat</w:t>
+            </w:r>
+            <w:proofErr w:type="spellEnd"/>
+            <w:r>
+              <w:t xml:space="preserve"> Event</w:t>
             </w:r>
           </w:p>
         </w:tc>
@@ -6586,8 +7039,21 @@
           </w:tcPr>
           <w:p>
             <w:r>
-              <w:t>Proses Membuat Notula</w:t>
-            </w:r>
+              <w:t xml:space="preserve">Proses </w:t>
+            </w:r>
+            <w:proofErr w:type="spellStart"/>
+            <w:r>
+              <w:t>Membuat</w:t>
+            </w:r>
+            <w:proofErr w:type="spellEnd"/>
+            <w:r>
+              <w:t xml:space="preserve"> </w:t>
+            </w:r>
+            <w:proofErr w:type="spellStart"/>
+            <w:r>
+              <w:t>Notula</w:t>
+            </w:r>
+            <w:proofErr w:type="spellEnd"/>
           </w:p>
         </w:tc>
         <w:tc>
@@ -6696,7 +7162,15 @@
           </w:tcPr>
           <w:p>
             <w:r>
-              <w:t>Proses Membuat Bot Reminder</w:t>
+              <w:t xml:space="preserve">Proses </w:t>
+            </w:r>
+            <w:proofErr w:type="spellStart"/>
+            <w:r>
+              <w:t>Membuat</w:t>
+            </w:r>
+            <w:proofErr w:type="spellEnd"/>
+            <w:r>
+              <w:t xml:space="preserve"> Bot Reminder</w:t>
             </w:r>
           </w:p>
         </w:tc>
@@ -6806,7 +7280,15 @@
           </w:tcPr>
           <w:p>
             <w:r>
-              <w:t>Proses Membuat Daily Report</w:t>
+              <w:t xml:space="preserve">Proses </w:t>
+            </w:r>
+            <w:proofErr w:type="spellStart"/>
+            <w:r>
+              <w:t>Membuat</w:t>
+            </w:r>
+            <w:proofErr w:type="spellEnd"/>
+            <w:r>
+              <w:t xml:space="preserve"> Daily Report</w:t>
             </w:r>
           </w:p>
         </w:tc>
@@ -6915,9 +7397,27 @@
             <w:vAlign w:val="center"/>
           </w:tcPr>
           <w:p>
-            <w:r>
-              <w:t>Perancangan Konseptual Sistem</w:t>
-            </w:r>
+            <w:proofErr w:type="spellStart"/>
+            <w:r>
+              <w:t>Perancangan</w:t>
+            </w:r>
+            <w:proofErr w:type="spellEnd"/>
+            <w:r>
+              <w:t xml:space="preserve"> </w:t>
+            </w:r>
+            <w:proofErr w:type="spellStart"/>
+            <w:r>
+              <w:t>Konseptual</w:t>
+            </w:r>
+            <w:proofErr w:type="spellEnd"/>
+            <w:r>
+              <w:t xml:space="preserve"> </w:t>
+            </w:r>
+            <w:proofErr w:type="spellStart"/>
+            <w:r>
+              <w:t>Sistem</w:t>
+            </w:r>
+            <w:proofErr w:type="spellEnd"/>
           </w:p>
         </w:tc>
         <w:tc>
@@ -7025,8 +7525,13 @@
             <w:vAlign w:val="center"/>
           </w:tcPr>
           <w:p>
-            <w:r>
-              <w:t>Pendefinisian DFD level 0</w:t>
+            <w:proofErr w:type="spellStart"/>
+            <w:r>
+              <w:t>Pendefinisian</w:t>
+            </w:r>
+            <w:proofErr w:type="spellEnd"/>
+            <w:r>
+              <w:t xml:space="preserve"> DFD level 0</w:t>
             </w:r>
           </w:p>
         </w:tc>
@@ -7135,8 +7640,13 @@
             <w:vAlign w:val="center"/>
           </w:tcPr>
           <w:p>
-            <w:r>
-              <w:t>Pendefinisian DFD level 1</w:t>
+            <w:proofErr w:type="spellStart"/>
+            <w:r>
+              <w:t>Pendefinisian</w:t>
+            </w:r>
+            <w:proofErr w:type="spellEnd"/>
+            <w:r>
+              <w:t xml:space="preserve"> DFD level 1</w:t>
             </w:r>
           </w:p>
         </w:tc>
@@ -7245,8 +7755,13 @@
             <w:vAlign w:val="center"/>
           </w:tcPr>
           <w:p>
-            <w:r>
-              <w:t>Pendefinisian ERD</w:t>
+            <w:proofErr w:type="spellStart"/>
+            <w:r>
+              <w:t>Pendefinisian</w:t>
+            </w:r>
+            <w:proofErr w:type="spellEnd"/>
+            <w:r>
+              <w:t xml:space="preserve"> ERD</w:t>
             </w:r>
           </w:p>
         </w:tc>
@@ -7355,8 +7870,13 @@
             <w:vAlign w:val="center"/>
           </w:tcPr>
           <w:p>
-            <w:r>
-              <w:t>Pendefinisian Class Diagram</w:t>
+            <w:proofErr w:type="spellStart"/>
+            <w:r>
+              <w:t>Pendefinisian</w:t>
+            </w:r>
+            <w:proofErr w:type="spellEnd"/>
+            <w:r>
+              <w:t xml:space="preserve"> Class Diagram</w:t>
             </w:r>
           </w:p>
         </w:tc>
@@ -7765,8 +8285,13 @@
             <w:r>
               <w:t xml:space="preserve">Proses </w:t>
             </w:r>
-            <w:r>
-              <w:t>Perancangan Database</w:t>
+            <w:proofErr w:type="spellStart"/>
+            <w:r>
+              <w:t>Perancangan</w:t>
+            </w:r>
+            <w:proofErr w:type="spellEnd"/>
+            <w:r>
+              <w:t xml:space="preserve"> Database</w:t>
             </w:r>
           </w:p>
         </w:tc>
@@ -7875,8 +8400,13 @@
             <w:vAlign w:val="center"/>
           </w:tcPr>
           <w:p>
-            <w:r>
-              <w:t>Analisis Data</w:t>
+            <w:proofErr w:type="spellStart"/>
+            <w:r>
+              <w:t>Analisis</w:t>
+            </w:r>
+            <w:proofErr w:type="spellEnd"/>
+            <w:r>
+              <w:t xml:space="preserve"> Data</w:t>
             </w:r>
           </w:p>
         </w:tc>
@@ -7985,8 +8515,13 @@
             <w:vAlign w:val="center"/>
           </w:tcPr>
           <w:p>
-            <w:r>
-              <w:t>Perancangan Database</w:t>
+            <w:proofErr w:type="spellStart"/>
+            <w:r>
+              <w:t>Perancangan</w:t>
+            </w:r>
+            <w:proofErr w:type="spellEnd"/>
+            <w:r>
+              <w:t xml:space="preserve"> Database</w:t>
             </w:r>
           </w:p>
         </w:tc>
@@ -8095,16 +8630,27 @@
             <w:vAlign w:val="center"/>
           </w:tcPr>
           <w:p>
-            <w:r>
-              <w:t>Perancangan Interface Aut</w:t>
+            <w:proofErr w:type="spellStart"/>
+            <w:r>
+              <w:t>Perancangan</w:t>
+            </w:r>
+            <w:proofErr w:type="spellEnd"/>
+            <w:r>
+              <w:t xml:space="preserve"> Interface </w:t>
+            </w:r>
+            <w:proofErr w:type="spellStart"/>
+            <w:r>
+              <w:t>Aut</w:t>
             </w:r>
             <w:r>
               <w:t>h</w:t>
             </w:r>
-            <w:bookmarkStart w:id="0" w:name="_GoBack"/>
-            <w:bookmarkEnd w:id="0"/>
-            <w:r>
-              <w:t>entikasi Data</w:t>
+            <w:r>
+              <w:t>entikasi</w:t>
+            </w:r>
+            <w:proofErr w:type="spellEnd"/>
+            <w:r>
+              <w:t xml:space="preserve"> Data</w:t>
             </w:r>
           </w:p>
         </w:tc>
@@ -8214,8 +8760,21 @@
           </w:tcPr>
           <w:p>
             <w:r>
-              <w:t>Proses Pendaftaran Pengguna</w:t>
-            </w:r>
+              <w:t xml:space="preserve">Proses </w:t>
+            </w:r>
+            <w:proofErr w:type="spellStart"/>
+            <w:r>
+              <w:t>Pendaftaran</w:t>
+            </w:r>
+            <w:proofErr w:type="spellEnd"/>
+            <w:r>
+              <w:t xml:space="preserve"> </w:t>
+            </w:r>
+            <w:proofErr w:type="spellStart"/>
+            <w:r>
+              <w:t>Pengguna</w:t>
+            </w:r>
+            <w:proofErr w:type="spellEnd"/>
           </w:p>
         </w:tc>
         <w:tc>
@@ -8323,9 +8882,27 @@
             <w:vAlign w:val="center"/>
           </w:tcPr>
           <w:p>
-            <w:r>
-              <w:t>Perancangan Interface Pendaftaran Web Usesr</w:t>
-            </w:r>
+            <w:proofErr w:type="spellStart"/>
+            <w:r>
+              <w:t>Perancangan</w:t>
+            </w:r>
+            <w:proofErr w:type="spellEnd"/>
+            <w:r>
+              <w:t xml:space="preserve"> Interface </w:t>
+            </w:r>
+            <w:proofErr w:type="spellStart"/>
+            <w:r>
+              <w:t>Pendaftaran</w:t>
+            </w:r>
+            <w:proofErr w:type="spellEnd"/>
+            <w:r>
+              <w:t xml:space="preserve"> Web </w:t>
+            </w:r>
+            <w:proofErr w:type="spellStart"/>
+            <w:r>
+              <w:t>Usesr</w:t>
+            </w:r>
+            <w:proofErr w:type="spellEnd"/>
           </w:p>
         </w:tc>
         <w:tc>
@@ -8433,8 +9010,21 @@
             <w:vAlign w:val="center"/>
           </w:tcPr>
           <w:p>
-            <w:r>
-              <w:t>Perancangan Interface Pendaftaran Android User</w:t>
+            <w:proofErr w:type="spellStart"/>
+            <w:r>
+              <w:t>Perancangan</w:t>
+            </w:r>
+            <w:proofErr w:type="spellEnd"/>
+            <w:r>
+              <w:t xml:space="preserve"> Interface </w:t>
+            </w:r>
+            <w:proofErr w:type="spellStart"/>
+            <w:r>
+              <w:t>Pendaftaran</w:t>
+            </w:r>
+            <w:proofErr w:type="spellEnd"/>
+            <w:r>
+              <w:t xml:space="preserve"> Android User</w:t>
             </w:r>
           </w:p>
         </w:tc>
@@ -8543,8 +9133,21 @@
             <w:vAlign w:val="center"/>
           </w:tcPr>
           <w:p>
-            <w:r>
-              <w:t>Perancangan Interface Pendaftaran IOS User</w:t>
+            <w:proofErr w:type="spellStart"/>
+            <w:r>
+              <w:t>Perancangan</w:t>
+            </w:r>
+            <w:proofErr w:type="spellEnd"/>
+            <w:r>
+              <w:t xml:space="preserve"> Interface </w:t>
+            </w:r>
+            <w:proofErr w:type="spellStart"/>
+            <w:r>
+              <w:t>Pendaftaran</w:t>
+            </w:r>
+            <w:proofErr w:type="spellEnd"/>
+            <w:r>
+              <w:t xml:space="preserve"> IOS User</w:t>
             </w:r>
           </w:p>
         </w:tc>
@@ -8653,8 +9256,29 @@
             <w:vAlign w:val="center"/>
           </w:tcPr>
           <w:p>
-            <w:r>
-              <w:t>Penulisan Kode Program Pendaftaran Web User</w:t>
+            <w:proofErr w:type="spellStart"/>
+            <w:r>
+              <w:t>Penulisan</w:t>
+            </w:r>
+            <w:proofErr w:type="spellEnd"/>
+            <w:r>
+              <w:t xml:space="preserve"> </w:t>
+            </w:r>
+            <w:proofErr w:type="spellStart"/>
+            <w:r>
+              <w:t>Kode</w:t>
+            </w:r>
+            <w:proofErr w:type="spellEnd"/>
+            <w:r>
+              <w:t xml:space="preserve"> Program </w:t>
+            </w:r>
+            <w:proofErr w:type="spellStart"/>
+            <w:r>
+              <w:t>Pendaftaran</w:t>
+            </w:r>
+            <w:proofErr w:type="spellEnd"/>
+            <w:r>
+              <w:t xml:space="preserve"> Web User</w:t>
             </w:r>
           </w:p>
         </w:tc>
@@ -8763,8 +9387,29 @@
             <w:vAlign w:val="center"/>
           </w:tcPr>
           <w:p>
-            <w:r>
-              <w:t>Penulisan Kode Program Pendaftaran Android User</w:t>
+            <w:proofErr w:type="spellStart"/>
+            <w:r>
+              <w:t>Penulisan</w:t>
+            </w:r>
+            <w:proofErr w:type="spellEnd"/>
+            <w:r>
+              <w:t xml:space="preserve"> </w:t>
+            </w:r>
+            <w:proofErr w:type="spellStart"/>
+            <w:r>
+              <w:t>Kode</w:t>
+            </w:r>
+            <w:proofErr w:type="spellEnd"/>
+            <w:r>
+              <w:t xml:space="preserve"> Program </w:t>
+            </w:r>
+            <w:proofErr w:type="spellStart"/>
+            <w:r>
+              <w:t>Pendaftaran</w:t>
+            </w:r>
+            <w:proofErr w:type="spellEnd"/>
+            <w:r>
+              <w:t xml:space="preserve"> Android User</w:t>
             </w:r>
           </w:p>
         </w:tc>
@@ -8873,8 +9518,29 @@
             <w:vAlign w:val="center"/>
           </w:tcPr>
           <w:p>
-            <w:r>
-              <w:t>Penulisan Kode Program Pendaftaran IOS User</w:t>
+            <w:proofErr w:type="spellStart"/>
+            <w:r>
+              <w:t>Penulisan</w:t>
+            </w:r>
+            <w:proofErr w:type="spellEnd"/>
+            <w:r>
+              <w:t xml:space="preserve"> </w:t>
+            </w:r>
+            <w:proofErr w:type="spellStart"/>
+            <w:r>
+              <w:t>Kode</w:t>
+            </w:r>
+            <w:proofErr w:type="spellEnd"/>
+            <w:r>
+              <w:t xml:space="preserve"> Program </w:t>
+            </w:r>
+            <w:proofErr w:type="spellStart"/>
+            <w:r>
+              <w:t>Pendaftaran</w:t>
+            </w:r>
+            <w:proofErr w:type="spellEnd"/>
+            <w:r>
+              <w:t xml:space="preserve"> IOS User</w:t>
             </w:r>
           </w:p>
         </w:tc>
@@ -8983,8 +9649,37 @@
             <w:vAlign w:val="center"/>
           </w:tcPr>
           <w:p>
-            <w:r>
-              <w:t>Penulisan Kode Program Pendaftaran untuk Server</w:t>
+            <w:proofErr w:type="spellStart"/>
+            <w:r>
+              <w:t>Penulisan</w:t>
+            </w:r>
+            <w:proofErr w:type="spellEnd"/>
+            <w:r>
+              <w:t xml:space="preserve"> </w:t>
+            </w:r>
+            <w:proofErr w:type="spellStart"/>
+            <w:r>
+              <w:t>Kode</w:t>
+            </w:r>
+            <w:proofErr w:type="spellEnd"/>
+            <w:r>
+              <w:t xml:space="preserve"> Program </w:t>
+            </w:r>
+            <w:proofErr w:type="spellStart"/>
+            <w:r>
+              <w:t>Pendaftaran</w:t>
+            </w:r>
+            <w:proofErr w:type="spellEnd"/>
+            <w:r>
+              <w:t xml:space="preserve"> </w:t>
+            </w:r>
+            <w:proofErr w:type="spellStart"/>
+            <w:r>
+              <w:t>untuk</w:t>
+            </w:r>
+            <w:proofErr w:type="spellEnd"/>
+            <w:r>
+              <w:t xml:space="preserve"> Server</w:t>
             </w:r>
           </w:p>
         </w:tc>
@@ -9093,8 +9788,37 @@
             <w:vAlign w:val="center"/>
           </w:tcPr>
           <w:p>
-            <w:r>
-              <w:t>Penulisan Kode Program Pendaftaran untuk User</w:t>
+            <w:proofErr w:type="spellStart"/>
+            <w:r>
+              <w:t>Penulisan</w:t>
+            </w:r>
+            <w:proofErr w:type="spellEnd"/>
+            <w:r>
+              <w:t xml:space="preserve"> </w:t>
+            </w:r>
+            <w:proofErr w:type="spellStart"/>
+            <w:r>
+              <w:t>Kode</w:t>
+            </w:r>
+            <w:proofErr w:type="spellEnd"/>
+            <w:r>
+              <w:t xml:space="preserve"> Program </w:t>
+            </w:r>
+            <w:proofErr w:type="spellStart"/>
+            <w:r>
+              <w:t>Pendaftaran</w:t>
+            </w:r>
+            <w:proofErr w:type="spellEnd"/>
+            <w:r>
+              <w:t xml:space="preserve"> </w:t>
+            </w:r>
+            <w:proofErr w:type="spellStart"/>
+            <w:r>
+              <w:t>untuk</w:t>
+            </w:r>
+            <w:proofErr w:type="spellEnd"/>
+            <w:r>
+              <w:t xml:space="preserve"> User</w:t>
             </w:r>
           </w:p>
         </w:tc>
@@ -9203,8 +9927,13 @@
             <w:vAlign w:val="center"/>
           </w:tcPr>
           <w:p>
-            <w:r>
-              <w:t>Penjelasan Interface</w:t>
+            <w:proofErr w:type="spellStart"/>
+            <w:r>
+              <w:t>Penjelasan</w:t>
+            </w:r>
+            <w:proofErr w:type="spellEnd"/>
+            <w:r>
+              <w:t xml:space="preserve"> Interface</w:t>
             </w:r>
           </w:p>
         </w:tc>
@@ -9423,9 +10152,19 @@
             <w:vAlign w:val="center"/>
           </w:tcPr>
           <w:p>
-            <w:r>
-              <w:t>Perancangan Interface Login Web Usesr</w:t>
-            </w:r>
+            <w:proofErr w:type="spellStart"/>
+            <w:r>
+              <w:t>Perancangan</w:t>
+            </w:r>
+            <w:proofErr w:type="spellEnd"/>
+            <w:r>
+              <w:t xml:space="preserve"> Interface Login Web </w:t>
+            </w:r>
+            <w:proofErr w:type="spellStart"/>
+            <w:r>
+              <w:t>Usesr</w:t>
+            </w:r>
+            <w:proofErr w:type="spellEnd"/>
           </w:p>
         </w:tc>
         <w:tc>
@@ -9533,8 +10272,13 @@
             <w:vAlign w:val="center"/>
           </w:tcPr>
           <w:p>
-            <w:r>
-              <w:t>Perancangan Interface Login Android User</w:t>
+            <w:proofErr w:type="spellStart"/>
+            <w:r>
+              <w:t>Perancangan</w:t>
+            </w:r>
+            <w:proofErr w:type="spellEnd"/>
+            <w:r>
+              <w:t xml:space="preserve"> Interface Login Android User</w:t>
             </w:r>
           </w:p>
         </w:tc>
@@ -9643,8 +10387,13 @@
             <w:vAlign w:val="center"/>
           </w:tcPr>
           <w:p>
-            <w:r>
-              <w:t>Perancangan Interface Login IOS User</w:t>
+            <w:proofErr w:type="spellStart"/>
+            <w:r>
+              <w:t>Perancangan</w:t>
+            </w:r>
+            <w:proofErr w:type="spellEnd"/>
+            <w:r>
+              <w:t xml:space="preserve"> Interface Login IOS User</w:t>
             </w:r>
           </w:p>
         </w:tc>
@@ -9753,8 +10502,21 @@
             <w:vAlign w:val="center"/>
           </w:tcPr>
           <w:p>
-            <w:r>
-              <w:t>Penulisan Kode Program Login Web User</w:t>
+            <w:proofErr w:type="spellStart"/>
+            <w:r>
+              <w:t>Penulisan</w:t>
+            </w:r>
+            <w:proofErr w:type="spellEnd"/>
+            <w:r>
+              <w:t xml:space="preserve"> </w:t>
+            </w:r>
+            <w:proofErr w:type="spellStart"/>
+            <w:r>
+              <w:t>Kode</w:t>
+            </w:r>
+            <w:proofErr w:type="spellEnd"/>
+            <w:r>
+              <w:t xml:space="preserve"> Program Login Web User</w:t>
             </w:r>
           </w:p>
         </w:tc>
@@ -9863,8 +10625,21 @@
             <w:vAlign w:val="center"/>
           </w:tcPr>
           <w:p>
-            <w:r>
-              <w:t>Penulisan Kode Program Login Android User</w:t>
+            <w:proofErr w:type="spellStart"/>
+            <w:r>
+              <w:t>Penulisan</w:t>
+            </w:r>
+            <w:proofErr w:type="spellEnd"/>
+            <w:r>
+              <w:t xml:space="preserve"> </w:t>
+            </w:r>
+            <w:proofErr w:type="spellStart"/>
+            <w:r>
+              <w:t>Kode</w:t>
+            </w:r>
+            <w:proofErr w:type="spellEnd"/>
+            <w:r>
+              <w:t xml:space="preserve"> Program Login Android User</w:t>
             </w:r>
           </w:p>
         </w:tc>
@@ -9973,8 +10748,21 @@
             <w:vAlign w:val="center"/>
           </w:tcPr>
           <w:p>
-            <w:r>
-              <w:t>Penulisan Kode Program Login IOS User</w:t>
+            <w:proofErr w:type="spellStart"/>
+            <w:r>
+              <w:t>Penulisan</w:t>
+            </w:r>
+            <w:proofErr w:type="spellEnd"/>
+            <w:r>
+              <w:t xml:space="preserve"> </w:t>
+            </w:r>
+            <w:proofErr w:type="spellStart"/>
+            <w:r>
+              <w:t>Kode</w:t>
+            </w:r>
+            <w:proofErr w:type="spellEnd"/>
+            <w:r>
+              <w:t xml:space="preserve"> Program Login IOS User</w:t>
             </w:r>
           </w:p>
         </w:tc>
@@ -10083,8 +10871,29 @@
             <w:vAlign w:val="center"/>
           </w:tcPr>
           <w:p>
-            <w:r>
-              <w:t>Penulisan Kode Program Login untuk Server</w:t>
+            <w:proofErr w:type="spellStart"/>
+            <w:r>
+              <w:t>Penulisan</w:t>
+            </w:r>
+            <w:proofErr w:type="spellEnd"/>
+            <w:r>
+              <w:t xml:space="preserve"> </w:t>
+            </w:r>
+            <w:proofErr w:type="spellStart"/>
+            <w:r>
+              <w:t>Kode</w:t>
+            </w:r>
+            <w:proofErr w:type="spellEnd"/>
+            <w:r>
+              <w:t xml:space="preserve"> Program Login </w:t>
+            </w:r>
+            <w:proofErr w:type="spellStart"/>
+            <w:r>
+              <w:t>untuk</w:t>
+            </w:r>
+            <w:proofErr w:type="spellEnd"/>
+            <w:r>
+              <w:t xml:space="preserve"> Server</w:t>
             </w:r>
           </w:p>
         </w:tc>
@@ -10193,8 +11002,29 @@
             <w:vAlign w:val="center"/>
           </w:tcPr>
           <w:p>
-            <w:r>
-              <w:t>Penulisan Kode Program Login untuk User</w:t>
+            <w:proofErr w:type="spellStart"/>
+            <w:r>
+              <w:t>Penulisan</w:t>
+            </w:r>
+            <w:proofErr w:type="spellEnd"/>
+            <w:r>
+              <w:t xml:space="preserve"> </w:t>
+            </w:r>
+            <w:proofErr w:type="spellStart"/>
+            <w:r>
+              <w:t>Kode</w:t>
+            </w:r>
+            <w:proofErr w:type="spellEnd"/>
+            <w:r>
+              <w:t xml:space="preserve"> Program Login </w:t>
+            </w:r>
+            <w:proofErr w:type="spellStart"/>
+            <w:r>
+              <w:t>untuk</w:t>
+            </w:r>
+            <w:proofErr w:type="spellEnd"/>
+            <w:r>
+              <w:t xml:space="preserve"> User</w:t>
             </w:r>
           </w:p>
         </w:tc>
@@ -10303,8 +11133,13 @@
             <w:vAlign w:val="center"/>
           </w:tcPr>
           <w:p>
-            <w:r>
-              <w:t>Penjelasan Interface</w:t>
+            <w:proofErr w:type="spellStart"/>
+            <w:r>
+              <w:t>Penjelasan</w:t>
+            </w:r>
+            <w:proofErr w:type="spellEnd"/>
+            <w:r>
+              <w:t xml:space="preserve"> Interface</w:t>
             </w:r>
           </w:p>
         </w:tc>
@@ -10673,9 +11508,19 @@
             <w:r>
               <w:t xml:space="preserve">Proses </w:t>
             </w:r>
-            <w:r>
-              <w:t>Pembentukan Event &amp; Kepanitiaan</w:t>
-            </w:r>
+            <w:proofErr w:type="spellStart"/>
+            <w:r>
+              <w:t>Pembentukan</w:t>
+            </w:r>
+            <w:proofErr w:type="spellEnd"/>
+            <w:r>
+              <w:t xml:space="preserve"> Event &amp; </w:t>
+            </w:r>
+            <w:proofErr w:type="spellStart"/>
+            <w:r>
+              <w:t>Kepanitiaan</w:t>
+            </w:r>
+            <w:proofErr w:type="spellEnd"/>
           </w:p>
         </w:tc>
         <w:tc>
@@ -10783,9 +11628,35 @@
             <w:vAlign w:val="center"/>
           </w:tcPr>
           <w:p>
-            <w:r>
-              <w:t>Perancangan Interface Pembentukan Event &amp; Kepanitiaan Web Usesr</w:t>
-            </w:r>
+            <w:proofErr w:type="spellStart"/>
+            <w:r>
+              <w:t>Perancangan</w:t>
+            </w:r>
+            <w:proofErr w:type="spellEnd"/>
+            <w:r>
+              <w:t xml:space="preserve"> Interface </w:t>
+            </w:r>
+            <w:proofErr w:type="spellStart"/>
+            <w:r>
+              <w:t>Pembentukan</w:t>
+            </w:r>
+            <w:proofErr w:type="spellEnd"/>
+            <w:r>
+              <w:t xml:space="preserve"> Event &amp; </w:t>
+            </w:r>
+            <w:proofErr w:type="spellStart"/>
+            <w:r>
+              <w:t>Kepanitiaan</w:t>
+            </w:r>
+            <w:proofErr w:type="spellEnd"/>
+            <w:r>
+              <w:t xml:space="preserve"> Web </w:t>
+            </w:r>
+            <w:proofErr w:type="spellStart"/>
+            <w:r>
+              <w:t>Usesr</w:t>
+            </w:r>
+            <w:proofErr w:type="spellEnd"/>
           </w:p>
         </w:tc>
         <w:tc>
@@ -10893,8 +11764,29 @@
             <w:vAlign w:val="center"/>
           </w:tcPr>
           <w:p>
-            <w:r>
-              <w:t>Perancangan Interface Pembentukan Event &amp; Kepanitiaan Android User</w:t>
+            <w:proofErr w:type="spellStart"/>
+            <w:r>
+              <w:t>Perancangan</w:t>
+            </w:r>
+            <w:proofErr w:type="spellEnd"/>
+            <w:r>
+              <w:t xml:space="preserve"> Interface </w:t>
+            </w:r>
+            <w:proofErr w:type="spellStart"/>
+            <w:r>
+              <w:t>Pembentukan</w:t>
+            </w:r>
+            <w:proofErr w:type="spellEnd"/>
+            <w:r>
+              <w:t xml:space="preserve"> Event &amp; </w:t>
+            </w:r>
+            <w:proofErr w:type="spellStart"/>
+            <w:r>
+              <w:t>Kepanitiaan</w:t>
+            </w:r>
+            <w:proofErr w:type="spellEnd"/>
+            <w:r>
+              <w:t xml:space="preserve"> Android User</w:t>
             </w:r>
           </w:p>
         </w:tc>
@@ -11003,8 +11895,29 @@
             <w:vAlign w:val="center"/>
           </w:tcPr>
           <w:p>
-            <w:r>
-              <w:t>Perancangan Interface Pembentukan Event &amp; Kepanitiaan IOS User</w:t>
+            <w:proofErr w:type="spellStart"/>
+            <w:r>
+              <w:t>Perancangan</w:t>
+            </w:r>
+            <w:proofErr w:type="spellEnd"/>
+            <w:r>
+              <w:t xml:space="preserve"> Interface </w:t>
+            </w:r>
+            <w:proofErr w:type="spellStart"/>
+            <w:r>
+              <w:t>Pembentukan</w:t>
+            </w:r>
+            <w:proofErr w:type="spellEnd"/>
+            <w:r>
+              <w:t xml:space="preserve"> Event &amp; </w:t>
+            </w:r>
+            <w:proofErr w:type="spellStart"/>
+            <w:r>
+              <w:t>Kepanitiaan</w:t>
+            </w:r>
+            <w:proofErr w:type="spellEnd"/>
+            <w:r>
+              <w:t xml:space="preserve"> IOS User</w:t>
             </w:r>
           </w:p>
         </w:tc>
@@ -11113,8 +12026,37 @@
             <w:vAlign w:val="center"/>
           </w:tcPr>
           <w:p>
-            <w:r>
-              <w:t>Penulisan Kode Program Pembentukan Event &amp; Kepanitiaan Web User</w:t>
+            <w:proofErr w:type="spellStart"/>
+            <w:r>
+              <w:t>Penulisan</w:t>
+            </w:r>
+            <w:proofErr w:type="spellEnd"/>
+            <w:r>
+              <w:t xml:space="preserve"> </w:t>
+            </w:r>
+            <w:proofErr w:type="spellStart"/>
+            <w:r>
+              <w:t>Kode</w:t>
+            </w:r>
+            <w:proofErr w:type="spellEnd"/>
+            <w:r>
+              <w:t xml:space="preserve"> Program </w:t>
+            </w:r>
+            <w:proofErr w:type="spellStart"/>
+            <w:r>
+              <w:t>Pembentukan</w:t>
+            </w:r>
+            <w:proofErr w:type="spellEnd"/>
+            <w:r>
+              <w:t xml:space="preserve"> Event &amp; </w:t>
+            </w:r>
+            <w:proofErr w:type="spellStart"/>
+            <w:r>
+              <w:t>Kepanitiaan</w:t>
+            </w:r>
+            <w:proofErr w:type="spellEnd"/>
+            <w:r>
+              <w:t xml:space="preserve"> Web User</w:t>
             </w:r>
           </w:p>
         </w:tc>
@@ -11223,8 +12165,37 @@
             <w:vAlign w:val="center"/>
           </w:tcPr>
           <w:p>
-            <w:r>
-              <w:t>Penulisan Kode Program Pembentukan Event &amp; Kepanitiaan Android User</w:t>
+            <w:proofErr w:type="spellStart"/>
+            <w:r>
+              <w:t>Penulisan</w:t>
+            </w:r>
+            <w:proofErr w:type="spellEnd"/>
+            <w:r>
+              <w:t xml:space="preserve"> </w:t>
+            </w:r>
+            <w:proofErr w:type="spellStart"/>
+            <w:r>
+              <w:t>Kode</w:t>
+            </w:r>
+            <w:proofErr w:type="spellEnd"/>
+            <w:r>
+              <w:t xml:space="preserve"> Program </w:t>
+            </w:r>
+            <w:proofErr w:type="spellStart"/>
+            <w:r>
+              <w:t>Pembentukan</w:t>
+            </w:r>
+            <w:proofErr w:type="spellEnd"/>
+            <w:r>
+              <w:t xml:space="preserve"> Event &amp; </w:t>
+            </w:r>
+            <w:proofErr w:type="spellStart"/>
+            <w:r>
+              <w:t>Kepanitiaan</w:t>
+            </w:r>
+            <w:proofErr w:type="spellEnd"/>
+            <w:r>
+              <w:t xml:space="preserve"> Android User</w:t>
             </w:r>
           </w:p>
         </w:tc>
@@ -11333,8 +12304,37 @@
             <w:vAlign w:val="center"/>
           </w:tcPr>
           <w:p>
-            <w:r>
-              <w:t>Penulisan Kode Program Pembentukan Event &amp; Kepanitiaan IOS User</w:t>
+            <w:proofErr w:type="spellStart"/>
+            <w:r>
+              <w:t>Penulisan</w:t>
+            </w:r>
+            <w:proofErr w:type="spellEnd"/>
+            <w:r>
+              <w:t xml:space="preserve"> </w:t>
+            </w:r>
+            <w:proofErr w:type="spellStart"/>
+            <w:r>
+              <w:t>Kode</w:t>
+            </w:r>
+            <w:proofErr w:type="spellEnd"/>
+            <w:r>
+              <w:t xml:space="preserve"> Program </w:t>
+            </w:r>
+            <w:proofErr w:type="spellStart"/>
+            <w:r>
+              <w:t>Pembentukan</w:t>
+            </w:r>
+            <w:proofErr w:type="spellEnd"/>
+            <w:r>
+              <w:t xml:space="preserve"> Event &amp; </w:t>
+            </w:r>
+            <w:proofErr w:type="spellStart"/>
+            <w:r>
+              <w:t>Kepanitiaan</w:t>
+            </w:r>
+            <w:proofErr w:type="spellEnd"/>
+            <w:r>
+              <w:t xml:space="preserve"> IOS User</w:t>
             </w:r>
           </w:p>
         </w:tc>
@@ -11443,8 +12443,45 @@
             <w:vAlign w:val="center"/>
           </w:tcPr>
           <w:p>
-            <w:r>
-              <w:t>Penulisan Kode Program Pembentukan Event &amp; Kepanitiaan untuk Server</w:t>
+            <w:proofErr w:type="spellStart"/>
+            <w:r>
+              <w:t>Penulisan</w:t>
+            </w:r>
+            <w:proofErr w:type="spellEnd"/>
+            <w:r>
+              <w:t xml:space="preserve"> </w:t>
+            </w:r>
+            <w:proofErr w:type="spellStart"/>
+            <w:r>
+              <w:t>Kode</w:t>
+            </w:r>
+            <w:proofErr w:type="spellEnd"/>
+            <w:r>
+              <w:t xml:space="preserve"> Program </w:t>
+            </w:r>
+            <w:proofErr w:type="spellStart"/>
+            <w:r>
+              <w:t>Pembentukan</w:t>
+            </w:r>
+            <w:proofErr w:type="spellEnd"/>
+            <w:r>
+              <w:t xml:space="preserve"> Event &amp; </w:t>
+            </w:r>
+            <w:proofErr w:type="spellStart"/>
+            <w:r>
+              <w:t>Kepanitiaan</w:t>
+            </w:r>
+            <w:proofErr w:type="spellEnd"/>
+            <w:r>
+              <w:t xml:space="preserve"> </w:t>
+            </w:r>
+            <w:proofErr w:type="spellStart"/>
+            <w:r>
+              <w:t>untuk</w:t>
+            </w:r>
+            <w:proofErr w:type="spellEnd"/>
+            <w:r>
+              <w:t xml:space="preserve"> Server</w:t>
             </w:r>
           </w:p>
         </w:tc>
@@ -11553,8 +12590,45 @@
             <w:vAlign w:val="center"/>
           </w:tcPr>
           <w:p>
-            <w:r>
-              <w:t>Penulisan Kode Program Pembentukan Event &amp; Kepanitiaan untuk User</w:t>
+            <w:proofErr w:type="spellStart"/>
+            <w:r>
+              <w:t>Penulisan</w:t>
+            </w:r>
+            <w:proofErr w:type="spellEnd"/>
+            <w:r>
+              <w:t xml:space="preserve"> </w:t>
+            </w:r>
+            <w:proofErr w:type="spellStart"/>
+            <w:r>
+              <w:t>Kode</w:t>
+            </w:r>
+            <w:proofErr w:type="spellEnd"/>
+            <w:r>
+              <w:t xml:space="preserve"> Program </w:t>
+            </w:r>
+            <w:proofErr w:type="spellStart"/>
+            <w:r>
+              <w:t>Pembentukan</w:t>
+            </w:r>
+            <w:proofErr w:type="spellEnd"/>
+            <w:r>
+              <w:t xml:space="preserve"> Event &amp; </w:t>
+            </w:r>
+            <w:proofErr w:type="spellStart"/>
+            <w:r>
+              <w:t>Kepanitiaan</w:t>
+            </w:r>
+            <w:proofErr w:type="spellEnd"/>
+            <w:r>
+              <w:t xml:space="preserve"> </w:t>
+            </w:r>
+            <w:proofErr w:type="spellStart"/>
+            <w:r>
+              <w:t>untuk</w:t>
+            </w:r>
+            <w:proofErr w:type="spellEnd"/>
+            <w:r>
+              <w:t xml:space="preserve"> User</w:t>
             </w:r>
           </w:p>
         </w:tc>
@@ -11663,8 +12737,13 @@
             <w:vAlign w:val="center"/>
           </w:tcPr>
           <w:p>
-            <w:r>
-              <w:t>Penjelasan Interface</w:t>
+            <w:proofErr w:type="spellStart"/>
+            <w:r>
+              <w:t>Penjelasan</w:t>
+            </w:r>
+            <w:proofErr w:type="spellEnd"/>
+            <w:r>
+              <w:t xml:space="preserve"> Interface</w:t>
             </w:r>
           </w:p>
         </w:tc>
@@ -12040,8 +13119,13 @@
           </w:tcPr>
           <w:p>
             <w:r>
-              <w:t>Proses Notula</w:t>
-            </w:r>
+              <w:t xml:space="preserve">Proses </w:t>
+            </w:r>
+            <w:proofErr w:type="spellStart"/>
+            <w:r>
+              <w:t>Notula</w:t>
+            </w:r>
+            <w:proofErr w:type="spellEnd"/>
           </w:p>
         </w:tc>
         <w:tc>
@@ -12149,9 +13233,27 @@
             <w:vAlign w:val="center"/>
           </w:tcPr>
           <w:p>
-            <w:r>
-              <w:t>Perancangan Interface Notula Web Usesr</w:t>
-            </w:r>
+            <w:proofErr w:type="spellStart"/>
+            <w:r>
+              <w:t>Perancangan</w:t>
+            </w:r>
+            <w:proofErr w:type="spellEnd"/>
+            <w:r>
+              <w:t xml:space="preserve"> Interface </w:t>
+            </w:r>
+            <w:proofErr w:type="spellStart"/>
+            <w:r>
+              <w:t>Notula</w:t>
+            </w:r>
+            <w:proofErr w:type="spellEnd"/>
+            <w:r>
+              <w:t xml:space="preserve"> Web </w:t>
+            </w:r>
+            <w:proofErr w:type="spellStart"/>
+            <w:r>
+              <w:t>Usesr</w:t>
+            </w:r>
+            <w:proofErr w:type="spellEnd"/>
           </w:p>
         </w:tc>
         <w:tc>
@@ -12259,8 +13361,21 @@
             <w:vAlign w:val="center"/>
           </w:tcPr>
           <w:p>
-            <w:r>
-              <w:t>Perancangan Interface Notula Android User</w:t>
+            <w:proofErr w:type="spellStart"/>
+            <w:r>
+              <w:t>Perancangan</w:t>
+            </w:r>
+            <w:proofErr w:type="spellEnd"/>
+            <w:r>
+              <w:t xml:space="preserve"> Interface </w:t>
+            </w:r>
+            <w:proofErr w:type="spellStart"/>
+            <w:r>
+              <w:t>Notula</w:t>
+            </w:r>
+            <w:proofErr w:type="spellEnd"/>
+            <w:r>
+              <w:t xml:space="preserve"> Android User</w:t>
             </w:r>
           </w:p>
         </w:tc>
@@ -12369,8 +13484,21 @@
             <w:vAlign w:val="center"/>
           </w:tcPr>
           <w:p>
-            <w:r>
-              <w:t>Perancangan Interface Notula IOS User</w:t>
+            <w:proofErr w:type="spellStart"/>
+            <w:r>
+              <w:t>Perancangan</w:t>
+            </w:r>
+            <w:proofErr w:type="spellEnd"/>
+            <w:r>
+              <w:t xml:space="preserve"> Interface </w:t>
+            </w:r>
+            <w:proofErr w:type="spellStart"/>
+            <w:r>
+              <w:t>Notula</w:t>
+            </w:r>
+            <w:proofErr w:type="spellEnd"/>
+            <w:r>
+              <w:t xml:space="preserve"> IOS User</w:t>
             </w:r>
           </w:p>
         </w:tc>
@@ -12479,8 +13607,29 @@
             <w:vAlign w:val="center"/>
           </w:tcPr>
           <w:p>
-            <w:r>
-              <w:t>Penulisan Kode Program Notula Web User</w:t>
+            <w:proofErr w:type="spellStart"/>
+            <w:r>
+              <w:t>Penulisan</w:t>
+            </w:r>
+            <w:proofErr w:type="spellEnd"/>
+            <w:r>
+              <w:t xml:space="preserve"> </w:t>
+            </w:r>
+            <w:proofErr w:type="spellStart"/>
+            <w:r>
+              <w:t>Kode</w:t>
+            </w:r>
+            <w:proofErr w:type="spellEnd"/>
+            <w:r>
+              <w:t xml:space="preserve"> Program </w:t>
+            </w:r>
+            <w:proofErr w:type="spellStart"/>
+            <w:r>
+              <w:t>Notula</w:t>
+            </w:r>
+            <w:proofErr w:type="spellEnd"/>
+            <w:r>
+              <w:t xml:space="preserve"> Web User</w:t>
             </w:r>
           </w:p>
         </w:tc>
@@ -12589,8 +13738,29 @@
             <w:vAlign w:val="center"/>
           </w:tcPr>
           <w:p>
-            <w:r>
-              <w:t>Penulisan Kode Program Notula Android User</w:t>
+            <w:proofErr w:type="spellStart"/>
+            <w:r>
+              <w:t>Penulisan</w:t>
+            </w:r>
+            <w:proofErr w:type="spellEnd"/>
+            <w:r>
+              <w:t xml:space="preserve"> </w:t>
+            </w:r>
+            <w:proofErr w:type="spellStart"/>
+            <w:r>
+              <w:t>Kode</w:t>
+            </w:r>
+            <w:proofErr w:type="spellEnd"/>
+            <w:r>
+              <w:t xml:space="preserve"> Program </w:t>
+            </w:r>
+            <w:proofErr w:type="spellStart"/>
+            <w:r>
+              <w:t>Notula</w:t>
+            </w:r>
+            <w:proofErr w:type="spellEnd"/>
+            <w:r>
+              <w:t xml:space="preserve"> Android User</w:t>
             </w:r>
           </w:p>
         </w:tc>
@@ -12699,8 +13869,29 @@
             <w:vAlign w:val="center"/>
           </w:tcPr>
           <w:p>
-            <w:r>
-              <w:t>Penulisan Kode Program Notula IOS User</w:t>
+            <w:proofErr w:type="spellStart"/>
+            <w:r>
+              <w:t>Penulisan</w:t>
+            </w:r>
+            <w:proofErr w:type="spellEnd"/>
+            <w:r>
+              <w:t xml:space="preserve"> </w:t>
+            </w:r>
+            <w:proofErr w:type="spellStart"/>
+            <w:r>
+              <w:t>Kode</w:t>
+            </w:r>
+            <w:proofErr w:type="spellEnd"/>
+            <w:r>
+              <w:t xml:space="preserve"> Program </w:t>
+            </w:r>
+            <w:proofErr w:type="spellStart"/>
+            <w:r>
+              <w:t>Notula</w:t>
+            </w:r>
+            <w:proofErr w:type="spellEnd"/>
+            <w:r>
+              <w:t xml:space="preserve"> IOS User</w:t>
             </w:r>
           </w:p>
         </w:tc>
@@ -12809,8 +14000,37 @@
             <w:vAlign w:val="center"/>
           </w:tcPr>
           <w:p>
-            <w:r>
-              <w:t>Penulisan Kode Program Notula untuk Server</w:t>
+            <w:proofErr w:type="spellStart"/>
+            <w:r>
+              <w:t>Penulisan</w:t>
+            </w:r>
+            <w:proofErr w:type="spellEnd"/>
+            <w:r>
+              <w:t xml:space="preserve"> </w:t>
+            </w:r>
+            <w:proofErr w:type="spellStart"/>
+            <w:r>
+              <w:t>Kode</w:t>
+            </w:r>
+            <w:proofErr w:type="spellEnd"/>
+            <w:r>
+              <w:t xml:space="preserve"> Program </w:t>
+            </w:r>
+            <w:proofErr w:type="spellStart"/>
+            <w:r>
+              <w:t>Notula</w:t>
+            </w:r>
+            <w:proofErr w:type="spellEnd"/>
+            <w:r>
+              <w:t xml:space="preserve"> </w:t>
+            </w:r>
+            <w:proofErr w:type="spellStart"/>
+            <w:r>
+              <w:t>untuk</w:t>
+            </w:r>
+            <w:proofErr w:type="spellEnd"/>
+            <w:r>
+              <w:t xml:space="preserve"> Server</w:t>
             </w:r>
           </w:p>
         </w:tc>
@@ -12919,8 +14139,37 @@
             <w:vAlign w:val="center"/>
           </w:tcPr>
           <w:p>
-            <w:r>
-              <w:t>Penulisan Kode Program Notula untuk User</w:t>
+            <w:proofErr w:type="spellStart"/>
+            <w:r>
+              <w:t>Penulisan</w:t>
+            </w:r>
+            <w:proofErr w:type="spellEnd"/>
+            <w:r>
+              <w:t xml:space="preserve"> </w:t>
+            </w:r>
+            <w:proofErr w:type="spellStart"/>
+            <w:r>
+              <w:t>Kode</w:t>
+            </w:r>
+            <w:proofErr w:type="spellEnd"/>
+            <w:r>
+              <w:t xml:space="preserve"> Program </w:t>
+            </w:r>
+            <w:proofErr w:type="spellStart"/>
+            <w:r>
+              <w:t>Notula</w:t>
+            </w:r>
+            <w:proofErr w:type="spellEnd"/>
+            <w:r>
+              <w:t xml:space="preserve"> </w:t>
+            </w:r>
+            <w:proofErr w:type="spellStart"/>
+            <w:r>
+              <w:t>untuk</w:t>
+            </w:r>
+            <w:proofErr w:type="spellEnd"/>
+            <w:r>
+              <w:t xml:space="preserve"> User</w:t>
             </w:r>
           </w:p>
         </w:tc>
@@ -13029,8 +14278,13 @@
             <w:vAlign w:val="center"/>
           </w:tcPr>
           <w:p>
-            <w:r>
-              <w:t>Penjelasan Interface</w:t>
+            <w:proofErr w:type="spellStart"/>
+            <w:r>
+              <w:t>Penjelasan</w:t>
+            </w:r>
+            <w:proofErr w:type="spellEnd"/>
+            <w:r>
+              <w:t xml:space="preserve"> Interface</w:t>
             </w:r>
           </w:p>
         </w:tc>
@@ -13482,9 +14736,19 @@
             <w:vAlign w:val="center"/>
           </w:tcPr>
           <w:p>
-            <w:r>
-              <w:t>Perancangan Interface Bot Reminder Web Usesr</w:t>
-            </w:r>
+            <w:proofErr w:type="spellStart"/>
+            <w:r>
+              <w:t>Perancangan</w:t>
+            </w:r>
+            <w:proofErr w:type="spellEnd"/>
+            <w:r>
+              <w:t xml:space="preserve"> Interface Bot Reminder Web </w:t>
+            </w:r>
+            <w:proofErr w:type="spellStart"/>
+            <w:r>
+              <w:t>Usesr</w:t>
+            </w:r>
+            <w:proofErr w:type="spellEnd"/>
           </w:p>
         </w:tc>
         <w:tc>
@@ -13592,8 +14856,13 @@
             <w:vAlign w:val="center"/>
           </w:tcPr>
           <w:p>
-            <w:r>
-              <w:t>Perancangan Interface Bot Reminder Android User</w:t>
+            <w:proofErr w:type="spellStart"/>
+            <w:r>
+              <w:t>Perancangan</w:t>
+            </w:r>
+            <w:proofErr w:type="spellEnd"/>
+            <w:r>
+              <w:t xml:space="preserve"> Interface Bot Reminder Android User</w:t>
             </w:r>
           </w:p>
         </w:tc>
@@ -13702,8 +14971,13 @@
             <w:vAlign w:val="center"/>
           </w:tcPr>
           <w:p>
-            <w:r>
-              <w:t>Perancangan Interface Bot Reminder IOS User</w:t>
+            <w:proofErr w:type="spellStart"/>
+            <w:r>
+              <w:t>Perancangan</w:t>
+            </w:r>
+            <w:proofErr w:type="spellEnd"/>
+            <w:r>
+              <w:t xml:space="preserve"> Interface Bot Reminder IOS User</w:t>
             </w:r>
           </w:p>
         </w:tc>
@@ -13812,8 +15086,21 @@
             <w:vAlign w:val="center"/>
           </w:tcPr>
           <w:p>
-            <w:r>
-              <w:t>Penulisan Kode Program Bot Reminder Web User</w:t>
+            <w:proofErr w:type="spellStart"/>
+            <w:r>
+              <w:t>Penulisan</w:t>
+            </w:r>
+            <w:proofErr w:type="spellEnd"/>
+            <w:r>
+              <w:t xml:space="preserve"> </w:t>
+            </w:r>
+            <w:proofErr w:type="spellStart"/>
+            <w:r>
+              <w:t>Kode</w:t>
+            </w:r>
+            <w:proofErr w:type="spellEnd"/>
+            <w:r>
+              <w:t xml:space="preserve"> Program Bot Reminder Web User</w:t>
             </w:r>
           </w:p>
         </w:tc>
@@ -13922,8 +15209,21 @@
             <w:vAlign w:val="center"/>
           </w:tcPr>
           <w:p>
-            <w:r>
-              <w:t>Penulisan Kode Program Bot Reminder Android User</w:t>
+            <w:proofErr w:type="spellStart"/>
+            <w:r>
+              <w:t>Penulisan</w:t>
+            </w:r>
+            <w:proofErr w:type="spellEnd"/>
+            <w:r>
+              <w:t xml:space="preserve"> </w:t>
+            </w:r>
+            <w:proofErr w:type="spellStart"/>
+            <w:r>
+              <w:t>Kode</w:t>
+            </w:r>
+            <w:proofErr w:type="spellEnd"/>
+            <w:r>
+              <w:t xml:space="preserve"> Program Bot Reminder Android User</w:t>
             </w:r>
           </w:p>
         </w:tc>
@@ -14032,8 +15332,21 @@
             <w:vAlign w:val="center"/>
           </w:tcPr>
           <w:p>
-            <w:r>
-              <w:t>Penulisan Kode Program Bot Reminder IOS User</w:t>
+            <w:proofErr w:type="spellStart"/>
+            <w:r>
+              <w:t>Penulisan</w:t>
+            </w:r>
+            <w:proofErr w:type="spellEnd"/>
+            <w:r>
+              <w:t xml:space="preserve"> </w:t>
+            </w:r>
+            <w:proofErr w:type="spellStart"/>
+            <w:r>
+              <w:t>Kode</w:t>
+            </w:r>
+            <w:proofErr w:type="spellEnd"/>
+            <w:r>
+              <w:t xml:space="preserve"> Program Bot Reminder IOS User</w:t>
             </w:r>
           </w:p>
         </w:tc>
@@ -14142,8 +15455,29 @@
             <w:vAlign w:val="center"/>
           </w:tcPr>
           <w:p>
-            <w:r>
-              <w:t>Penulisan Kode Program Bot Reminder untuk Server</w:t>
+            <w:proofErr w:type="spellStart"/>
+            <w:r>
+              <w:t>Penulisan</w:t>
+            </w:r>
+            <w:proofErr w:type="spellEnd"/>
+            <w:r>
+              <w:t xml:space="preserve"> </w:t>
+            </w:r>
+            <w:proofErr w:type="spellStart"/>
+            <w:r>
+              <w:t>Kode</w:t>
+            </w:r>
+            <w:proofErr w:type="spellEnd"/>
+            <w:r>
+              <w:t xml:space="preserve"> Program Bot Reminder </w:t>
+            </w:r>
+            <w:proofErr w:type="spellStart"/>
+            <w:r>
+              <w:t>untuk</w:t>
+            </w:r>
+            <w:proofErr w:type="spellEnd"/>
+            <w:r>
+              <w:t xml:space="preserve"> Server</w:t>
             </w:r>
           </w:p>
         </w:tc>
@@ -14252,8 +15586,29 @@
             <w:vAlign w:val="center"/>
           </w:tcPr>
           <w:p>
-            <w:r>
-              <w:t>Penulisan Kode Program Bot Reminder untuk User</w:t>
+            <w:proofErr w:type="spellStart"/>
+            <w:r>
+              <w:t>Penulisan</w:t>
+            </w:r>
+            <w:proofErr w:type="spellEnd"/>
+            <w:r>
+              <w:t xml:space="preserve"> </w:t>
+            </w:r>
+            <w:proofErr w:type="spellStart"/>
+            <w:r>
+              <w:t>Kode</w:t>
+            </w:r>
+            <w:proofErr w:type="spellEnd"/>
+            <w:r>
+              <w:t xml:space="preserve"> Program Bot Reminder </w:t>
+            </w:r>
+            <w:proofErr w:type="spellStart"/>
+            <w:r>
+              <w:t>untuk</w:t>
+            </w:r>
+            <w:proofErr w:type="spellEnd"/>
+            <w:r>
+              <w:t xml:space="preserve"> User</w:t>
             </w:r>
           </w:p>
         </w:tc>
@@ -14362,8 +15717,13 @@
             <w:vAlign w:val="center"/>
           </w:tcPr>
           <w:p>
-            <w:r>
-              <w:t>Penjelasan Interface</w:t>
+            <w:proofErr w:type="spellStart"/>
+            <w:r>
+              <w:t>Penjelasan</w:t>
+            </w:r>
+            <w:proofErr w:type="spellEnd"/>
+            <w:r>
+              <w:t xml:space="preserve"> Interface</w:t>
             </w:r>
           </w:p>
         </w:tc>
@@ -14832,9 +16192,19 @@
             <w:vAlign w:val="center"/>
           </w:tcPr>
           <w:p>
-            <w:r>
-              <w:t>Perancangan Interface Daily Report Web Usesr</w:t>
-            </w:r>
+            <w:proofErr w:type="spellStart"/>
+            <w:r>
+              <w:t>Perancangan</w:t>
+            </w:r>
+            <w:proofErr w:type="spellEnd"/>
+            <w:r>
+              <w:t xml:space="preserve"> Interface Daily Report Web </w:t>
+            </w:r>
+            <w:proofErr w:type="spellStart"/>
+            <w:r>
+              <w:t>Usesr</w:t>
+            </w:r>
+            <w:proofErr w:type="spellEnd"/>
           </w:p>
         </w:tc>
         <w:tc>
@@ -14942,8 +16312,13 @@
             <w:vAlign w:val="center"/>
           </w:tcPr>
           <w:p>
-            <w:r>
-              <w:t>Perancangan Interface Daily Report Android User</w:t>
+            <w:proofErr w:type="spellStart"/>
+            <w:r>
+              <w:t>Perancangan</w:t>
+            </w:r>
+            <w:proofErr w:type="spellEnd"/>
+            <w:r>
+              <w:t xml:space="preserve"> Interface Daily Report Android User</w:t>
             </w:r>
           </w:p>
         </w:tc>
@@ -15052,8 +16427,13 @@
             <w:vAlign w:val="center"/>
           </w:tcPr>
           <w:p>
-            <w:r>
-              <w:t>Perancangan Interface Daily Report IOS User</w:t>
+            <w:proofErr w:type="spellStart"/>
+            <w:r>
+              <w:t>Perancangan</w:t>
+            </w:r>
+            <w:proofErr w:type="spellEnd"/>
+            <w:r>
+              <w:t xml:space="preserve"> Interface Daily Report IOS User</w:t>
             </w:r>
           </w:p>
         </w:tc>
@@ -15162,8 +16542,21 @@
             <w:vAlign w:val="center"/>
           </w:tcPr>
           <w:p>
-            <w:r>
-              <w:t>Penulisan Kode Program Daily Report Web User</w:t>
+            <w:proofErr w:type="spellStart"/>
+            <w:r>
+              <w:t>Penulisan</w:t>
+            </w:r>
+            <w:proofErr w:type="spellEnd"/>
+            <w:r>
+              <w:t xml:space="preserve"> </w:t>
+            </w:r>
+            <w:proofErr w:type="spellStart"/>
+            <w:r>
+              <w:t>Kode</w:t>
+            </w:r>
+            <w:proofErr w:type="spellEnd"/>
+            <w:r>
+              <w:t xml:space="preserve"> Program Daily Report Web User</w:t>
             </w:r>
           </w:p>
         </w:tc>
@@ -15272,8 +16665,21 @@
             <w:vAlign w:val="center"/>
           </w:tcPr>
           <w:p>
-            <w:r>
-              <w:t>Penulisan Kode Program Daily Report Android User</w:t>
+            <w:proofErr w:type="spellStart"/>
+            <w:r>
+              <w:t>Penulisan</w:t>
+            </w:r>
+            <w:proofErr w:type="spellEnd"/>
+            <w:r>
+              <w:t xml:space="preserve"> </w:t>
+            </w:r>
+            <w:proofErr w:type="spellStart"/>
+            <w:r>
+              <w:t>Kode</w:t>
+            </w:r>
+            <w:proofErr w:type="spellEnd"/>
+            <w:r>
+              <w:t xml:space="preserve"> Program Daily Report Android User</w:t>
             </w:r>
           </w:p>
         </w:tc>
@@ -15382,8 +16788,21 @@
             <w:vAlign w:val="center"/>
           </w:tcPr>
           <w:p>
-            <w:r>
-              <w:t>Penulisan Kode Program Daily Report IOS User</w:t>
+            <w:proofErr w:type="spellStart"/>
+            <w:r>
+              <w:t>Penulisan</w:t>
+            </w:r>
+            <w:proofErr w:type="spellEnd"/>
+            <w:r>
+              <w:t xml:space="preserve"> </w:t>
+            </w:r>
+            <w:proofErr w:type="spellStart"/>
+            <w:r>
+              <w:t>Kode</w:t>
+            </w:r>
+            <w:proofErr w:type="spellEnd"/>
+            <w:r>
+              <w:t xml:space="preserve"> Program Daily Report IOS User</w:t>
             </w:r>
           </w:p>
         </w:tc>
@@ -15492,8 +16911,29 @@
             <w:vAlign w:val="center"/>
           </w:tcPr>
           <w:p>
-            <w:r>
-              <w:t>Penulisan Kode Program Daily Report untuk Server</w:t>
+            <w:proofErr w:type="spellStart"/>
+            <w:r>
+              <w:t>Penulisan</w:t>
+            </w:r>
+            <w:proofErr w:type="spellEnd"/>
+            <w:r>
+              <w:t xml:space="preserve"> </w:t>
+            </w:r>
+            <w:proofErr w:type="spellStart"/>
+            <w:r>
+              <w:t>Kode</w:t>
+            </w:r>
+            <w:proofErr w:type="spellEnd"/>
+            <w:r>
+              <w:t xml:space="preserve"> Program Daily Report </w:t>
+            </w:r>
+            <w:proofErr w:type="spellStart"/>
+            <w:r>
+              <w:t>untuk</w:t>
+            </w:r>
+            <w:proofErr w:type="spellEnd"/>
+            <w:r>
+              <w:t xml:space="preserve"> Server</w:t>
             </w:r>
           </w:p>
         </w:tc>
@@ -15602,8 +17042,29 @@
             <w:vAlign w:val="center"/>
           </w:tcPr>
           <w:p>
-            <w:r>
-              <w:t>Penulisan Kode Program Daily Report untuk User</w:t>
+            <w:proofErr w:type="spellStart"/>
+            <w:r>
+              <w:t>Penulisan</w:t>
+            </w:r>
+            <w:proofErr w:type="spellEnd"/>
+            <w:r>
+              <w:t xml:space="preserve"> </w:t>
+            </w:r>
+            <w:proofErr w:type="spellStart"/>
+            <w:r>
+              <w:t>Kode</w:t>
+            </w:r>
+            <w:proofErr w:type="spellEnd"/>
+            <w:r>
+              <w:t xml:space="preserve"> Program Daily Report </w:t>
+            </w:r>
+            <w:proofErr w:type="spellStart"/>
+            <w:r>
+              <w:t>untuk</w:t>
+            </w:r>
+            <w:proofErr w:type="spellEnd"/>
+            <w:r>
+              <w:t xml:space="preserve"> User</w:t>
             </w:r>
           </w:p>
         </w:tc>
@@ -15712,8 +17173,13 @@
             <w:vAlign w:val="center"/>
           </w:tcPr>
           <w:p>
-            <w:r>
-              <w:t>Penjelasan Interface</w:t>
+            <w:proofErr w:type="spellStart"/>
+            <w:r>
+              <w:t>Penjelasan</w:t>
+            </w:r>
+            <w:proofErr w:type="spellEnd"/>
+            <w:r>
+              <w:t xml:space="preserve"> Interface</w:t>
             </w:r>
           </w:p>
         </w:tc>
@@ -15943,7 +17409,63 @@
                 <w:b/>
               </w:rPr>
               <w:lastRenderedPageBreak/>
-              <w:t>Future Sprint (Proses Realisasi, Dokumentasi dan Laporan)</w:t>
+              <w:t xml:space="preserve">Future Sprint (Proses </w:t>
+            </w:r>
+            <w:proofErr w:type="spellStart"/>
+            <w:r>
+              <w:rPr>
+                <w:b/>
+              </w:rPr>
+              <w:t>Realisasi</w:t>
+            </w:r>
+            <w:proofErr w:type="spellEnd"/>
+            <w:r>
+              <w:rPr>
+                <w:b/>
+              </w:rPr>
+              <w:t xml:space="preserve">, </w:t>
+            </w:r>
+            <w:proofErr w:type="spellStart"/>
+            <w:r>
+              <w:rPr>
+                <w:b/>
+              </w:rPr>
+              <w:t>Dokumentasi</w:t>
+            </w:r>
+            <w:proofErr w:type="spellEnd"/>
+            <w:r>
+              <w:rPr>
+                <w:b/>
+              </w:rPr>
+              <w:t xml:space="preserve"> </w:t>
+            </w:r>
+            <w:proofErr w:type="spellStart"/>
+            <w:r>
+              <w:rPr>
+                <w:b/>
+              </w:rPr>
+              <w:t>dan</w:t>
+            </w:r>
+            <w:proofErr w:type="spellEnd"/>
+            <w:r>
+              <w:rPr>
+                <w:b/>
+              </w:rPr>
+              <w:t xml:space="preserve"> </w:t>
+            </w:r>
+            <w:proofErr w:type="spellStart"/>
+            <w:r>
+              <w:rPr>
+                <w:b/>
+              </w:rPr>
+              <w:t>Laporan</w:t>
+            </w:r>
+            <w:proofErr w:type="spellEnd"/>
+            <w:r>
+              <w:rPr>
+                <w:b/>
+              </w:rPr>
+              <w:t>)</w:t>
             </w:r>
           </w:p>
         </w:tc>
@@ -16137,8 +17659,37 @@
           </w:tcPr>
           <w:p>
             <w:r>
-              <w:t>Proses Realisasi, Dokumentasi dan Laporan</w:t>
-            </w:r>
+              <w:t xml:space="preserve">Proses </w:t>
+            </w:r>
+            <w:proofErr w:type="spellStart"/>
+            <w:r>
+              <w:t>Realisasi</w:t>
+            </w:r>
+            <w:proofErr w:type="spellEnd"/>
+            <w:r>
+              <w:t xml:space="preserve">, </w:t>
+            </w:r>
+            <w:proofErr w:type="spellStart"/>
+            <w:r>
+              <w:t>Dokumentasi</w:t>
+            </w:r>
+            <w:proofErr w:type="spellEnd"/>
+            <w:r>
+              <w:t xml:space="preserve"> </w:t>
+            </w:r>
+            <w:proofErr w:type="spellStart"/>
+            <w:r>
+              <w:t>dan</w:t>
+            </w:r>
+            <w:proofErr w:type="spellEnd"/>
+            <w:r>
+              <w:t xml:space="preserve"> </w:t>
+            </w:r>
+            <w:proofErr w:type="spellStart"/>
+            <w:r>
+              <w:t>Laporan</w:t>
+            </w:r>
+            <w:proofErr w:type="spellEnd"/>
           </w:p>
         </w:tc>
         <w:tc>
@@ -16246,9 +17797,19 @@
             <w:vAlign w:val="center"/>
           </w:tcPr>
           <w:p>
-            <w:r>
-              <w:t>Pendefinisian Sistem</w:t>
-            </w:r>
+            <w:proofErr w:type="spellStart"/>
+            <w:r>
+              <w:t>Pendefinisian</w:t>
+            </w:r>
+            <w:proofErr w:type="spellEnd"/>
+            <w:r>
+              <w:t xml:space="preserve"> </w:t>
+            </w:r>
+            <w:proofErr w:type="spellStart"/>
+            <w:r>
+              <w:t>Sistem</w:t>
+            </w:r>
+            <w:proofErr w:type="spellEnd"/>
           </w:p>
         </w:tc>
         <w:tc>
@@ -16356,8 +17917,21 @@
             <w:vAlign w:val="center"/>
           </w:tcPr>
           <w:p>
-            <w:r>
-              <w:t>Perancangan Sistem (DFD, ERD)</w:t>
+            <w:proofErr w:type="spellStart"/>
+            <w:r>
+              <w:t>Perancangan</w:t>
+            </w:r>
+            <w:proofErr w:type="spellEnd"/>
+            <w:r>
+              <w:t xml:space="preserve"> </w:t>
+            </w:r>
+            <w:proofErr w:type="spellStart"/>
+            <w:r>
+              <w:t>Sistem</w:t>
+            </w:r>
+            <w:proofErr w:type="spellEnd"/>
+            <w:r>
+              <w:t xml:space="preserve"> (DFD, ERD)</w:t>
             </w:r>
           </w:p>
         </w:tc>
@@ -16466,18 +18040,57 @@
             <w:vAlign w:val="center"/>
           </w:tcPr>
           <w:p>
-            <w:r>
-              <w:t xml:space="preserve">Perancangan Interface </w:t>
-            </w:r>
-            <w:r>
-              <w:t>Proses Realisasi, Dokumentasi dan Laporan</w:t>
-            </w:r>
+            <w:proofErr w:type="spellStart"/>
+            <w:r>
+              <w:t>Perancangan</w:t>
+            </w:r>
+            <w:proofErr w:type="spellEnd"/>
+            <w:r>
+              <w:t xml:space="preserve"> Interface </w:t>
+            </w:r>
+            <w:r>
+              <w:t xml:space="preserve">Proses </w:t>
+            </w:r>
+            <w:proofErr w:type="spellStart"/>
+            <w:r>
+              <w:t>Realisasi</w:t>
+            </w:r>
+            <w:proofErr w:type="spellEnd"/>
+            <w:r>
+              <w:t xml:space="preserve">, </w:t>
+            </w:r>
+            <w:proofErr w:type="spellStart"/>
+            <w:r>
+              <w:t>Dokumentasi</w:t>
+            </w:r>
+            <w:proofErr w:type="spellEnd"/>
             <w:r>
               <w:t xml:space="preserve"> </w:t>
             </w:r>
-            <w:r>
-              <w:t>Web Usesr</w:t>
-            </w:r>
+            <w:proofErr w:type="spellStart"/>
+            <w:r>
+              <w:t>dan</w:t>
+            </w:r>
+            <w:proofErr w:type="spellEnd"/>
+            <w:r>
+              <w:t xml:space="preserve"> </w:t>
+            </w:r>
+            <w:proofErr w:type="spellStart"/>
+            <w:r>
+              <w:t>Laporan</w:t>
+            </w:r>
+            <w:proofErr w:type="spellEnd"/>
+            <w:r>
+              <w:t xml:space="preserve"> </w:t>
+            </w:r>
+            <w:r>
+              <w:t xml:space="preserve">Web </w:t>
+            </w:r>
+            <w:proofErr w:type="spellStart"/>
+            <w:r>
+              <w:t>Usesr</w:t>
+            </w:r>
+            <w:proofErr w:type="spellEnd"/>
           </w:p>
         </w:tc>
         <w:tc>
@@ -16585,12 +18198,46 @@
             <w:vAlign w:val="center"/>
           </w:tcPr>
           <w:p>
-            <w:r>
-              <w:t xml:space="preserve">Perancangan Interface </w:t>
-            </w:r>
-            <w:r>
-              <w:t>Proses Realisasi, Dokumentasi dan Laporan</w:t>
-            </w:r>
+            <w:proofErr w:type="spellStart"/>
+            <w:r>
+              <w:t>Perancangan</w:t>
+            </w:r>
+            <w:proofErr w:type="spellEnd"/>
+            <w:r>
+              <w:t xml:space="preserve"> Interface </w:t>
+            </w:r>
+            <w:r>
+              <w:t xml:space="preserve">Proses </w:t>
+            </w:r>
+            <w:proofErr w:type="spellStart"/>
+            <w:r>
+              <w:t>Realisasi</w:t>
+            </w:r>
+            <w:proofErr w:type="spellEnd"/>
+            <w:r>
+              <w:t xml:space="preserve">, </w:t>
+            </w:r>
+            <w:proofErr w:type="spellStart"/>
+            <w:r>
+              <w:t>Dokumentasi</w:t>
+            </w:r>
+            <w:proofErr w:type="spellEnd"/>
+            <w:r>
+              <w:t xml:space="preserve"> </w:t>
+            </w:r>
+            <w:proofErr w:type="spellStart"/>
+            <w:r>
+              <w:t>dan</w:t>
+            </w:r>
+            <w:proofErr w:type="spellEnd"/>
+            <w:r>
+              <w:t xml:space="preserve"> </w:t>
+            </w:r>
+            <w:proofErr w:type="spellStart"/>
+            <w:r>
+              <w:t>Laporan</w:t>
+            </w:r>
+            <w:proofErr w:type="spellEnd"/>
             <w:r>
               <w:t xml:space="preserve"> </w:t>
             </w:r>
@@ -16704,12 +18351,46 @@
             <w:vAlign w:val="center"/>
           </w:tcPr>
           <w:p>
-            <w:r>
-              <w:t xml:space="preserve">Perancangan Interface </w:t>
-            </w:r>
-            <w:r>
-              <w:t>Proses Realisasi, Dokumentasi dan Laporan</w:t>
-            </w:r>
+            <w:proofErr w:type="spellStart"/>
+            <w:r>
+              <w:t>Perancangan</w:t>
+            </w:r>
+            <w:proofErr w:type="spellEnd"/>
+            <w:r>
+              <w:t xml:space="preserve"> Interface </w:t>
+            </w:r>
+            <w:r>
+              <w:t xml:space="preserve">Proses </w:t>
+            </w:r>
+            <w:proofErr w:type="spellStart"/>
+            <w:r>
+              <w:t>Realisasi</w:t>
+            </w:r>
+            <w:proofErr w:type="spellEnd"/>
+            <w:r>
+              <w:t xml:space="preserve">, </w:t>
+            </w:r>
+            <w:proofErr w:type="spellStart"/>
+            <w:r>
+              <w:t>Dokumentasi</w:t>
+            </w:r>
+            <w:proofErr w:type="spellEnd"/>
+            <w:r>
+              <w:t xml:space="preserve"> </w:t>
+            </w:r>
+            <w:proofErr w:type="spellStart"/>
+            <w:r>
+              <w:t>dan</w:t>
+            </w:r>
+            <w:proofErr w:type="spellEnd"/>
+            <w:r>
+              <w:t xml:space="preserve"> </w:t>
+            </w:r>
+            <w:proofErr w:type="spellStart"/>
+            <w:r>
+              <w:t>Laporan</w:t>
+            </w:r>
+            <w:proofErr w:type="spellEnd"/>
             <w:r>
               <w:t xml:space="preserve"> </w:t>
             </w:r>
@@ -16823,12 +18504,54 @@
             <w:vAlign w:val="center"/>
           </w:tcPr>
           <w:p>
-            <w:r>
-              <w:t xml:space="preserve">Penulisan Kode Program </w:t>
-            </w:r>
-            <w:r>
-              <w:t>Proses Realisasi, Dokumentasi dan Laporan</w:t>
-            </w:r>
+            <w:proofErr w:type="spellStart"/>
+            <w:r>
+              <w:t>Penulisan</w:t>
+            </w:r>
+            <w:proofErr w:type="spellEnd"/>
+            <w:r>
+              <w:t xml:space="preserve"> </w:t>
+            </w:r>
+            <w:proofErr w:type="spellStart"/>
+            <w:r>
+              <w:t>Kode</w:t>
+            </w:r>
+            <w:proofErr w:type="spellEnd"/>
+            <w:r>
+              <w:t xml:space="preserve"> Program </w:t>
+            </w:r>
+            <w:r>
+              <w:t xml:space="preserve">Proses </w:t>
+            </w:r>
+            <w:proofErr w:type="spellStart"/>
+            <w:r>
+              <w:t>Realisasi</w:t>
+            </w:r>
+            <w:proofErr w:type="spellEnd"/>
+            <w:r>
+              <w:t xml:space="preserve">, </w:t>
+            </w:r>
+            <w:proofErr w:type="spellStart"/>
+            <w:r>
+              <w:t>Dokumentasi</w:t>
+            </w:r>
+            <w:proofErr w:type="spellEnd"/>
+            <w:r>
+              <w:t xml:space="preserve"> </w:t>
+            </w:r>
+            <w:proofErr w:type="spellStart"/>
+            <w:r>
+              <w:t>dan</w:t>
+            </w:r>
+            <w:proofErr w:type="spellEnd"/>
+            <w:r>
+              <w:t xml:space="preserve"> </w:t>
+            </w:r>
+            <w:proofErr w:type="spellStart"/>
+            <w:r>
+              <w:t>Laporan</w:t>
+            </w:r>
+            <w:proofErr w:type="spellEnd"/>
             <w:r>
               <w:t xml:space="preserve"> </w:t>
             </w:r>
@@ -16942,12 +18665,54 @@
             <w:vAlign w:val="center"/>
           </w:tcPr>
           <w:p>
-            <w:r>
-              <w:t xml:space="preserve">Penulisan Kode Program </w:t>
-            </w:r>
-            <w:r>
-              <w:t>Proses Realisasi, Dokumentasi dan Laporan</w:t>
-            </w:r>
+            <w:proofErr w:type="spellStart"/>
+            <w:r>
+              <w:t>Penulisan</w:t>
+            </w:r>
+            <w:proofErr w:type="spellEnd"/>
+            <w:r>
+              <w:t xml:space="preserve"> </w:t>
+            </w:r>
+            <w:proofErr w:type="spellStart"/>
+            <w:r>
+              <w:t>Kode</w:t>
+            </w:r>
+            <w:proofErr w:type="spellEnd"/>
+            <w:r>
+              <w:t xml:space="preserve"> Program </w:t>
+            </w:r>
+            <w:r>
+              <w:t xml:space="preserve">Proses </w:t>
+            </w:r>
+            <w:proofErr w:type="spellStart"/>
+            <w:r>
+              <w:t>Realisasi</w:t>
+            </w:r>
+            <w:proofErr w:type="spellEnd"/>
+            <w:r>
+              <w:t xml:space="preserve">, </w:t>
+            </w:r>
+            <w:proofErr w:type="spellStart"/>
+            <w:r>
+              <w:t>Dokumentasi</w:t>
+            </w:r>
+            <w:proofErr w:type="spellEnd"/>
+            <w:r>
+              <w:t xml:space="preserve"> </w:t>
+            </w:r>
+            <w:proofErr w:type="spellStart"/>
+            <w:r>
+              <w:t>dan</w:t>
+            </w:r>
+            <w:proofErr w:type="spellEnd"/>
+            <w:r>
+              <w:t xml:space="preserve"> </w:t>
+            </w:r>
+            <w:proofErr w:type="spellStart"/>
+            <w:r>
+              <w:t>Laporan</w:t>
+            </w:r>
+            <w:proofErr w:type="spellEnd"/>
             <w:r>
               <w:t xml:space="preserve"> </w:t>
             </w:r>
@@ -17061,12 +18826,54 @@
             <w:vAlign w:val="center"/>
           </w:tcPr>
           <w:p>
-            <w:r>
-              <w:t xml:space="preserve">Penulisan Kode Program </w:t>
-            </w:r>
-            <w:r>
-              <w:t>Proses Realisasi, Dokumentasi dan Laporan</w:t>
-            </w:r>
+            <w:proofErr w:type="spellStart"/>
+            <w:r>
+              <w:t>Penulisan</w:t>
+            </w:r>
+            <w:proofErr w:type="spellEnd"/>
+            <w:r>
+              <w:t xml:space="preserve"> </w:t>
+            </w:r>
+            <w:proofErr w:type="spellStart"/>
+            <w:r>
+              <w:t>Kode</w:t>
+            </w:r>
+            <w:proofErr w:type="spellEnd"/>
+            <w:r>
+              <w:t xml:space="preserve"> Program </w:t>
+            </w:r>
+            <w:r>
+              <w:t xml:space="preserve">Proses </w:t>
+            </w:r>
+            <w:proofErr w:type="spellStart"/>
+            <w:r>
+              <w:t>Realisasi</w:t>
+            </w:r>
+            <w:proofErr w:type="spellEnd"/>
+            <w:r>
+              <w:t xml:space="preserve">, </w:t>
+            </w:r>
+            <w:proofErr w:type="spellStart"/>
+            <w:r>
+              <w:t>Dokumentasi</w:t>
+            </w:r>
+            <w:proofErr w:type="spellEnd"/>
+            <w:r>
+              <w:t xml:space="preserve"> </w:t>
+            </w:r>
+            <w:proofErr w:type="spellStart"/>
+            <w:r>
+              <w:t>dan</w:t>
+            </w:r>
+            <w:proofErr w:type="spellEnd"/>
+            <w:r>
+              <w:t xml:space="preserve"> </w:t>
+            </w:r>
+            <w:proofErr w:type="spellStart"/>
+            <w:r>
+              <w:t>Laporan</w:t>
+            </w:r>
+            <w:proofErr w:type="spellEnd"/>
             <w:r>
               <w:t xml:space="preserve"> </w:t>
             </w:r>
@@ -17180,17 +18987,64 @@
             <w:vAlign w:val="center"/>
           </w:tcPr>
           <w:p>
-            <w:r>
-              <w:t xml:space="preserve">Penulisan Kode Program </w:t>
-            </w:r>
-            <w:r>
-              <w:t>Proses Realisasi, Dokumentasi dan Laporan</w:t>
-            </w:r>
+            <w:proofErr w:type="spellStart"/>
+            <w:r>
+              <w:t>Penulisan</w:t>
+            </w:r>
+            <w:proofErr w:type="spellEnd"/>
             <w:r>
               <w:t xml:space="preserve"> </w:t>
             </w:r>
-            <w:r>
-              <w:t>untuk Server</w:t>
+            <w:proofErr w:type="spellStart"/>
+            <w:r>
+              <w:t>Kode</w:t>
+            </w:r>
+            <w:proofErr w:type="spellEnd"/>
+            <w:r>
+              <w:t xml:space="preserve"> Program </w:t>
+            </w:r>
+            <w:r>
+              <w:t xml:space="preserve">Proses </w:t>
+            </w:r>
+            <w:proofErr w:type="spellStart"/>
+            <w:r>
+              <w:t>Realisasi</w:t>
+            </w:r>
+            <w:proofErr w:type="spellEnd"/>
+            <w:r>
+              <w:t xml:space="preserve">, </w:t>
+            </w:r>
+            <w:proofErr w:type="spellStart"/>
+            <w:r>
+              <w:t>Dokumentasi</w:t>
+            </w:r>
+            <w:proofErr w:type="spellEnd"/>
+            <w:r>
+              <w:t xml:space="preserve"> </w:t>
+            </w:r>
+            <w:proofErr w:type="spellStart"/>
+            <w:r>
+              <w:t>dan</w:t>
+            </w:r>
+            <w:proofErr w:type="spellEnd"/>
+            <w:r>
+              <w:t xml:space="preserve"> </w:t>
+            </w:r>
+            <w:proofErr w:type="spellStart"/>
+            <w:r>
+              <w:t>Laporan</w:t>
+            </w:r>
+            <w:proofErr w:type="spellEnd"/>
+            <w:r>
+              <w:t xml:space="preserve"> </w:t>
+            </w:r>
+            <w:proofErr w:type="spellStart"/>
+            <w:r>
+              <w:t>untuk</w:t>
+            </w:r>
+            <w:proofErr w:type="spellEnd"/>
+            <w:r>
+              <w:t xml:space="preserve"> Server</w:t>
             </w:r>
           </w:p>
         </w:tc>
@@ -17299,17 +19153,64 @@
             <w:vAlign w:val="center"/>
           </w:tcPr>
           <w:p>
-            <w:r>
-              <w:t xml:space="preserve">Penulisan Kode Program </w:t>
-            </w:r>
-            <w:r>
-              <w:t>Proses Realisasi, Dokumentasi dan Laporan</w:t>
-            </w:r>
+            <w:proofErr w:type="spellStart"/>
+            <w:r>
+              <w:t>Penulisan</w:t>
+            </w:r>
+            <w:proofErr w:type="spellEnd"/>
             <w:r>
               <w:t xml:space="preserve"> </w:t>
             </w:r>
-            <w:r>
-              <w:t>untuk User</w:t>
+            <w:proofErr w:type="spellStart"/>
+            <w:r>
+              <w:t>Kode</w:t>
+            </w:r>
+            <w:proofErr w:type="spellEnd"/>
+            <w:r>
+              <w:t xml:space="preserve"> Program </w:t>
+            </w:r>
+            <w:r>
+              <w:t xml:space="preserve">Proses </w:t>
+            </w:r>
+            <w:proofErr w:type="spellStart"/>
+            <w:r>
+              <w:t>Realisasi</w:t>
+            </w:r>
+            <w:proofErr w:type="spellEnd"/>
+            <w:r>
+              <w:t xml:space="preserve">, </w:t>
+            </w:r>
+            <w:proofErr w:type="spellStart"/>
+            <w:r>
+              <w:t>Dokumentasi</w:t>
+            </w:r>
+            <w:proofErr w:type="spellEnd"/>
+            <w:r>
+              <w:t xml:space="preserve"> </w:t>
+            </w:r>
+            <w:proofErr w:type="spellStart"/>
+            <w:r>
+              <w:t>dan</w:t>
+            </w:r>
+            <w:proofErr w:type="spellEnd"/>
+            <w:r>
+              <w:t xml:space="preserve"> </w:t>
+            </w:r>
+            <w:proofErr w:type="spellStart"/>
+            <w:r>
+              <w:t>Laporan</w:t>
+            </w:r>
+            <w:proofErr w:type="spellEnd"/>
+            <w:r>
+              <w:t xml:space="preserve"> </w:t>
+            </w:r>
+            <w:proofErr w:type="spellStart"/>
+            <w:r>
+              <w:t>untuk</w:t>
+            </w:r>
+            <w:proofErr w:type="spellEnd"/>
+            <w:r>
+              <w:t xml:space="preserve"> User</w:t>
             </w:r>
           </w:p>
         </w:tc>
@@ -17418,8 +19319,13 @@
             <w:vAlign w:val="center"/>
           </w:tcPr>
           <w:p>
-            <w:r>
-              <w:t>Penjelasan Interface</w:t>
+            <w:proofErr w:type="spellStart"/>
+            <w:r>
+              <w:t>Penjelasan</w:t>
+            </w:r>
+            <w:proofErr w:type="spellEnd"/>
+            <w:r>
+              <w:t xml:space="preserve"> Interface</w:t>
             </w:r>
           </w:p>
         </w:tc>
@@ -17530,6 +19436,7 @@
       </w:pPr>
     </w:p>
     <w:sectPr>
+      <w:footerReference w:type="default" r:id="rId10"/>
       <w:pgSz w:w="15840" w:h="12240" w:orient="landscape"/>
       <w:pgMar w:top="1440" w:right="1440" w:bottom="1440" w:left="1440" w:header="720" w:footer="720" w:gutter="0"/>
       <w:cols w:space="720"/>
@@ -17537,6 +19444,87 @@
     </w:sectPr>
   </w:body>
 </w:document>
+</file>
+
+<file path=word/endnotes.xml><?xml version="1.0" encoding="utf-8"?>
+<w:endnotes xmlns:wpc="http://schemas.microsoft.com/office/word/2010/wordprocessingCanvas" xmlns:cx="http://schemas.microsoft.com/office/drawing/2014/chartex" xmlns:cx1="http://schemas.microsoft.com/office/drawing/2015/9/8/chartex" xmlns:cx2="http://schemas.microsoft.com/office/drawing/2015/10/21/chartex" xmlns:cx3="http://schemas.microsoft.com/office/drawing/2016/5/9/chartex" xmlns:cx4="http://schemas.microsoft.com/office/drawing/2016/5/10/chartex" xmlns:cx5="http://schemas.microsoft.com/office/drawing/2016/5/11/chartex" xmlns:mc="http://schemas.openxmlformats.org/markup-compatibility/2006" xmlns:o="urn:schemas-microsoft-com:office:office" xmlns:r="http://schemas.openxmlformats.org/officeDocument/2006/relationships" xmlns:m="http://schemas.openxmlformats.org/officeDocument/2006/math" xmlns:v="urn:schemas-microsoft-com:vml" xmlns:wp14="http://schemas.microsoft.com/office/word/2010/wordprocessingDrawing" xmlns:wp="http://schemas.openxmlformats.org/drawingml/2006/wordprocessingDrawing" xmlns:w10="urn:schemas-microsoft-com:office:word" xmlns:w="http://schemas.openxmlformats.org/wordprocessingml/2006/main" xmlns:w14="http://schemas.microsoft.com/office/word/2010/wordml" xmlns:w15="http://schemas.microsoft.com/office/word/2012/wordml" xmlns:w16se="http://schemas.microsoft.com/office/word/2015/wordml/symex" xmlns:wpg="http://schemas.microsoft.com/office/word/2010/wordprocessingGroup" xmlns:wpi="http://schemas.microsoft.com/office/word/2010/wordprocessingInk" xmlns:wne="http://schemas.microsoft.com/office/word/2006/wordml" xmlns:wps="http://schemas.microsoft.com/office/word/2010/wordprocessingShape" mc:Ignorable="w14 w15 w16se wp14">
+  <w:endnote w:type="separator" w:id="-1">
+    <w:p>
+      <w:pPr>
+        <w:spacing w:after="0" w:line="240" w:lineRule="auto"/>
+      </w:pPr>
+      <w:r>
+        <w:separator/>
+      </w:r>
+    </w:p>
+  </w:endnote>
+  <w:endnote w:type="continuationSeparator" w:id="0">
+    <w:p>
+      <w:pPr>
+        <w:spacing w:after="0" w:line="240" w:lineRule="auto"/>
+      </w:pPr>
+      <w:r>
+        <w:continuationSeparator/>
+      </w:r>
+    </w:p>
+  </w:endnote>
+</w:endnotes>
+</file>
+
+<file path=word/footer1.xml><?xml version="1.0" encoding="utf-8"?>
+<w:ftr xmlns:wpc="http://schemas.microsoft.com/office/word/2010/wordprocessingCanvas" xmlns:cx="http://schemas.microsoft.com/office/drawing/2014/chartex" xmlns:cx1="http://schemas.microsoft.com/office/drawing/2015/9/8/chartex" xmlns:cx2="http://schemas.microsoft.com/office/drawing/2015/10/21/chartex" xmlns:cx3="http://schemas.microsoft.com/office/drawing/2016/5/9/chartex" xmlns:cx4="http://schemas.microsoft.com/office/drawing/2016/5/10/chartex" xmlns:cx5="http://schemas.microsoft.com/office/drawing/2016/5/11/chartex" xmlns:mc="http://schemas.openxmlformats.org/markup-compatibility/2006" xmlns:o="urn:schemas-microsoft-com:office:office" xmlns:r="http://schemas.openxmlformats.org/officeDocument/2006/relationships" xmlns:m="http://schemas.openxmlformats.org/officeDocument/2006/math" xmlns:v="urn:schemas-microsoft-com:vml" xmlns:wp14="http://schemas.microsoft.com/office/word/2010/wordprocessingDrawing" xmlns:wp="http://schemas.openxmlformats.org/drawingml/2006/wordprocessingDrawing" xmlns:w10="urn:schemas-microsoft-com:office:word" xmlns:w="http://schemas.openxmlformats.org/wordprocessingml/2006/main" xmlns:w14="http://schemas.microsoft.com/office/word/2010/wordml" xmlns:w15="http://schemas.microsoft.com/office/word/2012/wordml" xmlns:w16se="http://schemas.microsoft.com/office/word/2015/wordml/symex" xmlns:wpg="http://schemas.microsoft.com/office/word/2010/wordprocessingGroup" xmlns:wpi="http://schemas.microsoft.com/office/word/2010/wordprocessingInk" xmlns:wne="http://schemas.microsoft.com/office/word/2006/wordml" xmlns:wps="http://schemas.microsoft.com/office/word/2010/wordprocessingShape" mc:Ignorable="w14 w15 w16se wp14">
+  <w:p>
+    <w:pPr>
+      <w:pStyle w:val="Footer"/>
+      <w:rPr>
+        <w:i/>
+      </w:rPr>
+    </w:pPr>
+    <w:r>
+      <w:rPr>
+        <w:i/>
+      </w:rPr>
+      <w:t>i</w:t>
+    </w:r>
+    <w:r>
+      <w:rPr>
+        <w:i/>
+      </w:rPr>
+      <w:t>seoo.id</w:t>
+    </w:r>
+    <w:r>
+      <w:rPr>
+        <w:i/>
+      </w:rPr>
+      <w:t xml:space="preserve"> | Integrated System Solutions</w:t>
+    </w:r>
+  </w:p>
+</w:ftr>
+</file>
+
+<file path=word/footnotes.xml><?xml version="1.0" encoding="utf-8"?>
+<w:footnotes xmlns:wpc="http://schemas.microsoft.com/office/word/2010/wordprocessingCanvas" xmlns:cx="http://schemas.microsoft.com/office/drawing/2014/chartex" xmlns:cx1="http://schemas.microsoft.com/office/drawing/2015/9/8/chartex" xmlns:cx2="http://schemas.microsoft.com/office/drawing/2015/10/21/chartex" xmlns:cx3="http://schemas.microsoft.com/office/drawing/2016/5/9/chartex" xmlns:cx4="http://schemas.microsoft.com/office/drawing/2016/5/10/chartex" xmlns:cx5="http://schemas.microsoft.com/office/drawing/2016/5/11/chartex" xmlns:mc="http://schemas.openxmlformats.org/markup-compatibility/2006" xmlns:o="urn:schemas-microsoft-com:office:office" xmlns:r="http://schemas.openxmlformats.org/officeDocument/2006/relationships" xmlns:m="http://schemas.openxmlformats.org/officeDocument/2006/math" xmlns:v="urn:schemas-microsoft-com:vml" xmlns:wp14="http://schemas.microsoft.com/office/word/2010/wordprocessingDrawing" xmlns:wp="http://schemas.openxmlformats.org/drawingml/2006/wordprocessingDrawing" xmlns:w10="urn:schemas-microsoft-com:office:word" xmlns:w="http://schemas.openxmlformats.org/wordprocessingml/2006/main" xmlns:w14="http://schemas.microsoft.com/office/word/2010/wordml" xmlns:w15="http://schemas.microsoft.com/office/word/2012/wordml" xmlns:w16se="http://schemas.microsoft.com/office/word/2015/wordml/symex" xmlns:wpg="http://schemas.microsoft.com/office/word/2010/wordprocessingGroup" xmlns:wpi="http://schemas.microsoft.com/office/word/2010/wordprocessingInk" xmlns:wne="http://schemas.microsoft.com/office/word/2006/wordml" xmlns:wps="http://schemas.microsoft.com/office/word/2010/wordprocessingShape" mc:Ignorable="w14 w15 w16se wp14">
+  <w:footnote w:type="separator" w:id="-1">
+    <w:p>
+      <w:pPr>
+        <w:spacing w:after="0" w:line="240" w:lineRule="auto"/>
+      </w:pPr>
+      <w:r>
+        <w:separator/>
+      </w:r>
+    </w:p>
+  </w:footnote>
+  <w:footnote w:type="continuationSeparator" w:id="0">
+    <w:p>
+      <w:pPr>
+        <w:spacing w:after="0" w:line="240" w:lineRule="auto"/>
+      </w:pPr>
+      <w:r>
+        <w:continuationSeparator/>
+      </w:r>
+    </w:p>
+  </w:footnote>
+</w:footnotes>
 </file>
 
 <file path=word/numbering.xml><?xml version="1.0" encoding="utf-8"?>
@@ -18333,6 +20321,50 @@
       </w:tcPr>
     </w:tblStylePr>
   </w:style>
+  <w:style w:type="paragraph" w:styleId="Header">
+    <w:name w:val="header"/>
+    <w:basedOn w:val="Normal"/>
+    <w:link w:val="HeaderKAR"/>
+    <w:uiPriority w:val="99"/>
+    <w:unhideWhenUsed/>
+    <w:rsid w:val="0054296D"/>
+    <w:pPr>
+      <w:tabs>
+        <w:tab w:val="center" w:pos="4680"/>
+        <w:tab w:val="right" w:pos="9360"/>
+      </w:tabs>
+      <w:spacing w:after="0" w:line="240" w:lineRule="auto"/>
+    </w:pPr>
+  </w:style>
+  <w:style w:type="character" w:customStyle="1" w:styleId="HeaderKAR">
+    <w:name w:val="Header KAR"/>
+    <w:basedOn w:val="FontParagrafDefault"/>
+    <w:link w:val="Header"/>
+    <w:uiPriority w:val="99"/>
+    <w:rsid w:val="0054296D"/>
+  </w:style>
+  <w:style w:type="paragraph" w:styleId="Footer">
+    <w:name w:val="footer"/>
+    <w:basedOn w:val="Normal"/>
+    <w:link w:val="FooterKAR"/>
+    <w:uiPriority w:val="99"/>
+    <w:unhideWhenUsed/>
+    <w:rsid w:val="0054296D"/>
+    <w:pPr>
+      <w:tabs>
+        <w:tab w:val="center" w:pos="4680"/>
+        <w:tab w:val="right" w:pos="9360"/>
+      </w:tabs>
+      <w:spacing w:after="0" w:line="240" w:lineRule="auto"/>
+    </w:pPr>
+  </w:style>
+  <w:style w:type="character" w:customStyle="1" w:styleId="FooterKAR">
+    <w:name w:val="Footer KAR"/>
+    <w:basedOn w:val="FontParagrafDefault"/>
+    <w:link w:val="Footer"/>
+    <w:uiPriority w:val="99"/>
+    <w:rsid w:val="0054296D"/>
+  </w:style>
 </w:styles>
 </file>
 

</xml_diff>